<commit_message>
Updated glossay, assumptions, and overview
</commit_message>
<xml_diff>
--- a/Submission v1/Advanced Analysis and Design ~ v1.docx
+++ b/Submission v1/Advanced Analysis and Design ~ v1.docx
@@ -2613,8 +2613,6 @@
         </w:rPr>
       </w:pPr>
       <w:bookmarkStart w:id="31" w:name="_Toc25097339"/>
-      <w:bookmarkStart w:id="32" w:name="_GoBack"/>
-      <w:bookmarkEnd w:id="32"/>
       <w:r>
         <w:rPr>
           <w:lang w:val="en-GB"/>
@@ -2881,13 +2879,6 @@
       <w:r>
         <w:t xml:space="preserve"> that of the staff. </w:t>
       </w:r>
-    </w:p>
-    <w:p>
-      <w:pPr>
-        <w:rPr>
-          <w:rFonts w:eastAsia="Verdana"/>
-        </w:rPr>
-      </w:pPr>
     </w:p>
     <w:p>
       <w:pPr>
@@ -2918,14 +2909,14 @@
           <w:lang w:val="en-GB"/>
         </w:rPr>
       </w:pPr>
-      <w:bookmarkStart w:id="33" w:name="_Toc25097340"/>
+      <w:bookmarkStart w:id="32" w:name="_Toc25097340"/>
       <w:r>
         <w:rPr>
           <w:lang w:val="en-GB"/>
         </w:rPr>
         <w:t>Assumptions</w:t>
       </w:r>
-      <w:bookmarkEnd w:id="33"/>
+      <w:bookmarkEnd w:id="32"/>
     </w:p>
     <w:p>
       <w:pPr>
@@ -2955,13 +2946,123 @@
           <w:rFonts w:eastAsia="Verdana"/>
         </w:rPr>
       </w:pPr>
-    </w:p>
-    <w:p>
-      <w:pPr>
-        <w:rPr>
-          <w:rFonts w:ascii="Arial" w:eastAsia="Arial" w:hAnsi="Arial" w:cs="Arial"/>
-          <w:sz w:val="22"/>
-          <w:szCs w:val="22"/>
+      <w:r>
+        <w:rPr>
+          <w:rFonts w:eastAsia="Verdana"/>
+        </w:rPr>
+        <w:t xml:space="preserve">Throughout this document </w:t>
+      </w:r>
+      <w:r>
+        <w:rPr>
+          <w:rFonts w:eastAsia="Verdana"/>
+        </w:rPr>
+        <w:t>various</w:t>
+      </w:r>
+      <w:r>
+        <w:rPr>
+          <w:rFonts w:eastAsia="Verdana"/>
+        </w:rPr>
+        <w:t xml:space="preserve"> assumptions have been made. To provide clarity and allow to according changes to be made easily if the assumptions are incorrect, they have been listed below.</w:t>
+      </w:r>
+    </w:p>
+    <w:p>
+      <w:pPr>
+        <w:rPr>
+          <w:rFonts w:eastAsia="Verdana"/>
+        </w:rPr>
+      </w:pPr>
+    </w:p>
+    <w:p>
+      <w:pPr>
+        <w:pStyle w:val="ListParagraph"/>
+        <w:numPr>
+          <w:ilvl w:val="0"/>
+          <w:numId w:val="19"/>
+        </w:numPr>
+        <w:rPr>
+          <w:rFonts w:eastAsia="Verdana"/>
+        </w:rPr>
+      </w:pPr>
+      <w:r>
+        <w:rPr>
+          <w:rFonts w:eastAsia="Verdana"/>
+        </w:rPr>
+        <w:t xml:space="preserve">The operating system on </w:t>
+      </w:r>
+      <w:r>
+        <w:rPr>
+          <w:rFonts w:eastAsia="Verdana"/>
+        </w:rPr>
+        <w:t>the computers in which the software will run is windows.</w:t>
+      </w:r>
+    </w:p>
+    <w:p>
+      <w:pPr>
+        <w:pStyle w:val="ListParagraph"/>
+        <w:widowControl/>
+        <w:numPr>
+          <w:ilvl w:val="0"/>
+          <w:numId w:val="18"/>
+        </w:numPr>
+        <w:suppressAutoHyphens w:val="0"/>
+        <w:spacing w:after="160" w:line="259" w:lineRule="auto"/>
+        <w:jc w:val="left"/>
+      </w:pPr>
+      <w:r>
+        <w:t xml:space="preserve">Stores items won’t move around, so the </w:t>
+      </w:r>
+      <w:r>
+        <w:t xml:space="preserve">directions </w:t>
+      </w:r>
+      <w:r>
+        <w:t>feature</w:t>
+      </w:r>
+      <w:r>
+        <w:t xml:space="preserve"> of the system</w:t>
+      </w:r>
+      <w:r>
+        <w:t xml:space="preserve"> will work.</w:t>
+      </w:r>
+    </w:p>
+    <w:p>
+      <w:pPr>
+        <w:pStyle w:val="ListParagraph"/>
+        <w:widowControl/>
+        <w:numPr>
+          <w:ilvl w:val="0"/>
+          <w:numId w:val="18"/>
+        </w:numPr>
+        <w:suppressAutoHyphens w:val="0"/>
+        <w:spacing w:after="160" w:line="259" w:lineRule="auto"/>
+        <w:jc w:val="left"/>
+      </w:pPr>
+      <w:r>
+        <w:t>A disclaimer is assumed to be required to sign in order to use the system</w:t>
+      </w:r>
+      <w:r>
+        <w:t>.</w:t>
+      </w:r>
+    </w:p>
+    <w:p>
+      <w:pPr>
+        <w:pStyle w:val="ListParagraph"/>
+        <w:widowControl/>
+        <w:numPr>
+          <w:ilvl w:val="0"/>
+          <w:numId w:val="18"/>
+        </w:numPr>
+        <w:suppressAutoHyphens w:val="0"/>
+        <w:spacing w:after="160" w:line="259" w:lineRule="auto"/>
+        <w:jc w:val="left"/>
+      </w:pPr>
+      <w:r>
+        <w:t>Stores computers are assumed to be connected to the internet.</w:t>
+      </w:r>
+    </w:p>
+    <w:p>
+      <w:pPr>
+        <w:rPr>
+          <w:rFonts w:eastAsia="Verdana"/>
         </w:rPr>
       </w:pPr>
     </w:p>
@@ -2977,14 +3078,14 @@
           <w:lang w:val="en-GB"/>
         </w:rPr>
       </w:pPr>
-      <w:bookmarkStart w:id="34" w:name="_Toc25097341"/>
+      <w:bookmarkStart w:id="33" w:name="_Toc25097341"/>
       <w:r>
         <w:rPr>
           <w:lang w:val="en-GB"/>
         </w:rPr>
         <w:t>Scope and Constraints</w:t>
       </w:r>
-      <w:bookmarkEnd w:id="34"/>
+      <w:bookmarkEnd w:id="33"/>
     </w:p>
     <w:p>
       <w:pPr>
@@ -3104,6 +3205,7 @@
           <w:rFonts w:eastAsia="Verdana" w:cs="Verdana"/>
           <w:color w:val="FF0000"/>
         </w:rPr>
+        <w:lastRenderedPageBreak/>
         <w:t xml:space="preserve">·         </w:t>
       </w:r>
       <w:r>
@@ -3360,7 +3462,14 @@
         <w:rPr>
           <w:rFonts w:eastAsia="Verdana" w:cs="Verdana"/>
         </w:rPr>
-        <w:t>Since data for the system is stored online in the cloud, for the system to function correctly, an internet connection would be required. As well as this, the transfer rate of the internet connection would be an additional constraint for the system.</w:t>
+        <w:t xml:space="preserve">Since data for the system is stored online in the cloud, for the system to function correctly, an internet connection would be required. As well as this, </w:t>
+      </w:r>
+      <w:r>
+        <w:rPr>
+          <w:rFonts w:eastAsia="Verdana" w:cs="Verdana"/>
+        </w:rPr>
+        <w:lastRenderedPageBreak/>
+        <w:t>the transfer rate of the internet connection would be an additional constraint for the system.</w:t>
       </w:r>
     </w:p>
     <w:p>
@@ -3400,14 +3509,7 @@
         <w:rPr>
           <w:rFonts w:eastAsia="Verdana" w:cs="Verdana"/>
         </w:rPr>
-        <w:t xml:space="preserve">Due to different priorities in terms of usability for different users of the system, the UI will be constrained in terms of its design. Design layouts will need to take this into account. On top of this certain UI elements and </w:t>
-      </w:r>
-      <w:r>
-        <w:rPr>
-          <w:rFonts w:eastAsia="Verdana" w:cs="Verdana"/>
-        </w:rPr>
-        <w:lastRenderedPageBreak/>
-        <w:t>features will need to be hidden for lower priority users.</w:t>
+        <w:t>Due to different priorities in terms of usability for different users of the system, the UI will be constrained in terms of its design. Design layouts will need to take this into account. On top of this certain UI elements and features will need to be hidden for lower priority users.</w:t>
       </w:r>
     </w:p>
     <w:p>
@@ -3443,14 +3545,14 @@
           <w:lang w:val="en-GB"/>
         </w:rPr>
       </w:pPr>
-      <w:bookmarkStart w:id="35" w:name="_Toc25097342"/>
+      <w:bookmarkStart w:id="34" w:name="_Toc25097342"/>
       <w:r>
         <w:rPr>
           <w:lang w:val="en-GB"/>
         </w:rPr>
         <w:t>Glossary of terms</w:t>
       </w:r>
-      <w:bookmarkEnd w:id="35"/>
+      <w:bookmarkEnd w:id="34"/>
     </w:p>
     <w:p>
       <w:pPr>
@@ -3474,6 +3576,103 @@
         </w:rPr>
       </w:pPr>
     </w:p>
+    <w:tbl>
+      <w:tblPr>
+        <w:tblStyle w:val="TableGrid"/>
+        <w:tblW w:w="0" w:type="auto"/>
+        <w:tblLook w:val="04A0" w:firstRow="1" w:lastRow="0" w:firstColumn="1" w:lastColumn="0" w:noHBand="0" w:noVBand="1"/>
+      </w:tblPr>
+      <w:tblGrid>
+        <w:gridCol w:w="2972"/>
+        <w:gridCol w:w="6206"/>
+      </w:tblGrid>
+      <w:tr>
+        <w:tc>
+          <w:tcPr>
+            <w:tcW w:w="2972" w:type="dxa"/>
+          </w:tcPr>
+          <w:p>
+            <w:r>
+              <w:t>Term</w:t>
+            </w:r>
+          </w:p>
+        </w:tc>
+        <w:tc>
+          <w:tcPr>
+            <w:tcW w:w="6206" w:type="dxa"/>
+          </w:tcPr>
+          <w:p>
+            <w:r>
+              <w:t>Meaning</w:t>
+            </w:r>
+          </w:p>
+        </w:tc>
+      </w:tr>
+      <w:tr>
+        <w:tc>
+          <w:tcPr>
+            <w:tcW w:w="2972" w:type="dxa"/>
+          </w:tcPr>
+          <w:p>
+            <w:r>
+              <w:t>IDE</w:t>
+            </w:r>
+          </w:p>
+        </w:tc>
+        <w:tc>
+          <w:tcPr>
+            <w:tcW w:w="6206" w:type="dxa"/>
+          </w:tcPr>
+          <w:p>
+            <w:r>
+              <w:t>Integrated development environment</w:t>
+            </w:r>
+            <w:r>
+              <w:t xml:space="preserve"> (Editor for software designers)</w:t>
+            </w:r>
+          </w:p>
+        </w:tc>
+      </w:tr>
+      <w:tr>
+        <w:tc>
+          <w:tcPr>
+            <w:tcW w:w="2972" w:type="dxa"/>
+          </w:tcPr>
+          <w:p>
+            <w:r>
+              <w:t>Actor(s)</w:t>
+            </w:r>
+          </w:p>
+        </w:tc>
+        <w:tc>
+          <w:tcPr>
+            <w:tcW w:w="6206" w:type="dxa"/>
+          </w:tcPr>
+          <w:p>
+            <w:r>
+              <w:t>Member(s) who will use the software</w:t>
+            </w:r>
+          </w:p>
+        </w:tc>
+      </w:tr>
+      <w:tr>
+        <w:tc>
+          <w:tcPr>
+            <w:tcW w:w="2972" w:type="dxa"/>
+          </w:tcPr>
+          <w:p>
+            <w:bookmarkStart w:id="35" w:name="_GoBack"/>
+            <w:bookmarkEnd w:id="35"/>
+          </w:p>
+        </w:tc>
+        <w:tc>
+          <w:tcPr>
+            <w:tcW w:w="6206" w:type="dxa"/>
+          </w:tcPr>
+          <w:p/>
+        </w:tc>
+      </w:tr>
+    </w:tbl>
     <w:p/>
     <w:p/>
     <w:p>
@@ -3531,7 +3730,196 @@
         <w:rPr>
           <w:rFonts w:eastAsia="Verdana" w:cs="Verdana"/>
         </w:rPr>
-        <w:t xml:space="preserve">This rest of the document contains details about the proposed management system requirement/non-functional requirements which are then further split into 3 categories; the requirements the system must have, should have and could have, which were written after carefully considering user requirements and needs. The non-functional requirements are split into, usability requirements, reliability requirements and performance requirements. The following section has use cases and misuse cases for the management system where the main functionality the system will perform and the functionality which the system will not perform is discussed. The section will also include use case diagrams using the UML notation for a visual representation of how the system and the actors will interact. The last section is about the project planning, where the details on the agile methodology the team used is discussed and the process of how we plan to implement the system. This section also includes the strengths and weaknesses of each individual member in the group. </w:t>
+        <w:t>This rest of the document contains details about the proposed management system</w:t>
+      </w:r>
+      <w:r>
+        <w:rPr>
+          <w:rFonts w:eastAsia="Verdana" w:cs="Verdana"/>
+        </w:rPr>
+        <w:t xml:space="preserve"> separated into various sections.</w:t>
+      </w:r>
+    </w:p>
+    <w:p>
+      <w:pPr>
+        <w:rPr>
+          <w:rFonts w:eastAsia="Verdana" w:cs="Verdana"/>
+        </w:rPr>
+      </w:pPr>
+    </w:p>
+    <w:p>
+      <w:pPr>
+        <w:rPr>
+          <w:rFonts w:eastAsia="Verdana" w:cs="Verdana"/>
+        </w:rPr>
+      </w:pPr>
+      <w:r>
+        <w:rPr>
+          <w:rFonts w:eastAsia="Verdana" w:cs="Verdana"/>
+        </w:rPr>
+        <w:t>F</w:t>
+      </w:r>
+      <w:r>
+        <w:rPr>
+          <w:rFonts w:eastAsia="Verdana" w:cs="Verdana"/>
+        </w:rPr>
+        <w:t>unctional</w:t>
+      </w:r>
+      <w:r>
+        <w:rPr>
+          <w:rFonts w:eastAsia="Verdana" w:cs="Verdana"/>
+        </w:rPr>
+        <w:t xml:space="preserve">/non-functional requirements which are then further split into 3 categories; the requirements the system must have, should have and could have, which were written after carefully considering user requirements and needs. </w:t>
+      </w:r>
+    </w:p>
+    <w:p>
+      <w:pPr>
+        <w:rPr>
+          <w:rFonts w:eastAsia="Verdana" w:cs="Verdana"/>
+        </w:rPr>
+      </w:pPr>
+    </w:p>
+    <w:p>
+      <w:pPr>
+        <w:rPr>
+          <w:rFonts w:eastAsia="Verdana" w:cs="Verdana"/>
+        </w:rPr>
+      </w:pPr>
+      <w:r>
+        <w:rPr>
+          <w:rFonts w:eastAsia="Verdana" w:cs="Verdana"/>
+        </w:rPr>
+        <w:t xml:space="preserve">The interfaces section purpose is to represent how the user interface of the system will be </w:t>
+      </w:r>
+      <w:r>
+        <w:rPr>
+          <w:rFonts w:eastAsia="Verdana" w:cs="Verdana"/>
+        </w:rPr>
+        <w:t>laid</w:t>
+      </w:r>
+      <w:r>
+        <w:rPr>
+          <w:rFonts w:eastAsia="Verdana" w:cs="Verdana"/>
+        </w:rPr>
+        <w:t xml:space="preserve"> out based on the functional &amp; </w:t>
+      </w:r>
+      <w:r>
+        <w:rPr>
+          <w:rFonts w:eastAsia="Verdana" w:cs="Verdana"/>
+        </w:rPr>
+        <w:t>non-functional</w:t>
+      </w:r>
+      <w:r>
+        <w:rPr>
+          <w:rFonts w:eastAsia="Verdana" w:cs="Verdana"/>
+        </w:rPr>
+        <w:t xml:space="preserve"> requirements outlined previously.</w:t>
+      </w:r>
+      <w:r>
+        <w:rPr>
+          <w:rFonts w:eastAsia="Verdana" w:cs="Verdana"/>
+        </w:rPr>
+        <w:t xml:space="preserve"> The thought process and justifications for the system</w:t>
+      </w:r>
+      <w:r>
+        <w:rPr>
+          <w:rFonts w:eastAsia="Verdana" w:cs="Verdana"/>
+        </w:rPr>
+        <w:t>s designed will also be outlined here.</w:t>
+      </w:r>
+    </w:p>
+    <w:p>
+      <w:pPr>
+        <w:rPr>
+          <w:rFonts w:eastAsia="Verdana" w:cs="Verdana"/>
+        </w:rPr>
+      </w:pPr>
+    </w:p>
+    <w:p>
+      <w:pPr>
+        <w:rPr>
+          <w:rFonts w:eastAsia="Verdana" w:cs="Verdana"/>
+        </w:rPr>
+      </w:pPr>
+      <w:r>
+        <w:rPr>
+          <w:rFonts w:eastAsia="Verdana" w:cs="Verdana"/>
+        </w:rPr>
+        <w:t>The following section has use</w:t>
+      </w:r>
+      <w:r>
+        <w:rPr>
+          <w:rFonts w:eastAsia="Verdana" w:cs="Verdana"/>
+        </w:rPr>
+        <w:t xml:space="preserve"> and misuse</w:t>
+      </w:r>
+      <w:r>
+        <w:rPr>
+          <w:rFonts w:eastAsia="Verdana" w:cs="Verdana"/>
+        </w:rPr>
+        <w:t xml:space="preserve"> cases for the management system </w:t>
+      </w:r>
+      <w:r>
+        <w:rPr>
+          <w:rFonts w:eastAsia="Verdana" w:cs="Verdana"/>
+        </w:rPr>
+        <w:t xml:space="preserve">consisting of the main functional actions the system will and will not perform. </w:t>
+      </w:r>
+      <w:r>
+        <w:rPr>
+          <w:rFonts w:eastAsia="Verdana" w:cs="Verdana"/>
+        </w:rPr>
+        <w:t>The section will also include</w:t>
+      </w:r>
+      <w:r>
+        <w:rPr>
+          <w:rFonts w:eastAsia="Verdana" w:cs="Verdana"/>
+        </w:rPr>
+        <w:t xml:space="preserve"> a</w:t>
+      </w:r>
+      <w:r>
+        <w:rPr>
+          <w:rFonts w:eastAsia="Verdana" w:cs="Verdana"/>
+        </w:rPr>
+        <w:t xml:space="preserve"> use case diagram using the UML notation for </w:t>
+      </w:r>
+      <w:r>
+        <w:rPr>
+          <w:rFonts w:eastAsia="Verdana" w:cs="Verdana"/>
+        </w:rPr>
+        <w:lastRenderedPageBreak/>
+        <w:t xml:space="preserve">a visual representation of how the system and </w:t>
+      </w:r>
+      <w:r>
+        <w:rPr>
+          <w:rFonts w:eastAsia="Verdana" w:cs="Verdana"/>
+        </w:rPr>
+        <w:t>its actors</w:t>
+      </w:r>
+      <w:r>
+        <w:rPr>
+          <w:rFonts w:eastAsia="Verdana" w:cs="Verdana"/>
+        </w:rPr>
+        <w:t xml:space="preserve"> will interact.</w:t>
+      </w:r>
+    </w:p>
+    <w:p>
+      <w:pPr>
+        <w:rPr>
+          <w:rFonts w:eastAsia="Verdana" w:cs="Verdana"/>
+        </w:rPr>
+      </w:pPr>
+    </w:p>
+    <w:p>
+      <w:pPr>
+        <w:rPr>
+          <w:rFonts w:eastAsia="Verdana" w:cs="Verdana"/>
+        </w:rPr>
+      </w:pPr>
+      <w:r>
+        <w:rPr>
+          <w:rFonts w:eastAsia="Verdana" w:cs="Verdana"/>
+        </w:rPr>
+        <w:t xml:space="preserve">The last section is about the project planning, where the details on the agile methodology the team used is discussed and the process of how we plan to implement the system. This section also includes the strengths and weaknesses of each individual member in the group. </w:t>
       </w:r>
     </w:p>
     <w:p>
@@ -3581,7 +3969,6 @@
                 <w:sz w:val="28"/>
                 <w:szCs w:val="28"/>
               </w:rPr>
-              <w:lastRenderedPageBreak/>
               <w:t>Intro</w:t>
             </w:r>
           </w:p>
@@ -4271,6 +4658,7 @@
           <w:rFonts w:eastAsia="Verdana" w:cs="Verdana"/>
           <w:color w:val="FF0000"/>
         </w:rPr>
+        <w:lastRenderedPageBreak/>
         <w:t>Modifiable</w:t>
       </w:r>
     </w:p>
@@ -4415,11 +4803,7 @@
     </w:p>
     <w:p>
       <w:r>
-        <w:t xml:space="preserve">The system must utilise a database to store information on the products </w:t>
-      </w:r>
-      <w:r>
-        <w:lastRenderedPageBreak/>
-        <w:t>being sold, their quantities and the alpha codes used in store to uniquely identify products. This database should update in real time when products are removed from or returned to the store. Keeping a digital count of stock is more accurate and robust than written logs.</w:t>
+        <w:t>The system must utilise a database to store information on the products being sold, their quantities and the alpha codes used in store to uniquely identify products. This database should update in real time when products are removed from or returned to the store. Keeping a digital count of stock is more accurate and robust than written logs.</w:t>
       </w:r>
     </w:p>
     <w:p/>
@@ -4549,7 +4933,11 @@
     </w:p>
     <w:p>
       <w:r>
-        <w:t>The admin users must be allowed to add new products and remove old ones from the stores catalogue of available products. Since the needs of consumers inevitably changes as time goes on, the ability to add new products to sell and remove old ones will be implemented to keep the store adapting to their customer’s needs.</w:t>
+        <w:t xml:space="preserve">The admin users must be allowed to add new products and remove old ones from the stores catalogue of available products. Since the needs of consumers inevitably changes as time goes on, the ability to add new </w:t>
+      </w:r>
+      <w:r>
+        <w:lastRenderedPageBreak/>
+        <w:t>products to sell and remove old ones will be implemented to keep the store adapting to their customer’s needs.</w:t>
       </w:r>
     </w:p>
     <w:p/>
@@ -4602,7 +4990,6 @@
           <w:b/>
           <w:bCs/>
         </w:rPr>
-        <w:lastRenderedPageBreak/>
         <w:t>2.1.</w:t>
       </w:r>
       <w:r>
@@ -4982,7 +5369,6 @@
           <w:b/>
           <w:bCs/>
         </w:rPr>
-        <w:lastRenderedPageBreak/>
         <w:t>2.1.12:</w:t>
       </w:r>
       <w:r>
@@ -5146,6 +5532,7 @@
           <w:u w:val="single"/>
           <w:lang w:val="en-US"/>
         </w:rPr>
+        <w:lastRenderedPageBreak/>
         <w:t>Must</w:t>
       </w:r>
     </w:p>
@@ -5227,11 +5614,7 @@
     </w:p>
     <w:p>
       <w:r>
-        <w:t xml:space="preserve">The system must keep a log of what products have been removed/returned by storing the products name, product alpha code, date and time of </w:t>
-      </w:r>
-      <w:r>
-        <w:lastRenderedPageBreak/>
-        <w:t>occurrence, the individual involved and their department name. Keeping a log of the removed products will provide something to calculate invoices from.</w:t>
+        <w:t>The system must keep a log of what products have been removed/returned by storing the products name, product alpha code, date and time of occurrence, the individual involved and their department name. Keeping a log of the removed products will provide something to calculate invoices from.</w:t>
       </w:r>
     </w:p>
     <w:p/>
@@ -5436,6 +5819,7 @@
         <w:rPr>
           <w:lang w:val="en-GB"/>
         </w:rPr>
+        <w:lastRenderedPageBreak/>
         <w:t>Performance requirements</w:t>
       </w:r>
     </w:p>
@@ -5511,11 +5895,7 @@
     </w:p>
     <w:p>
       <w:r>
-        <w:t xml:space="preserve">The systems should update the stock database as soon as a product is checked out of the store. Updating in real time provides the staff with </w:t>
-      </w:r>
-      <w:r>
-        <w:lastRenderedPageBreak/>
-        <w:t>information that is current and provides a more accurate representation of the stores current stock level.</w:t>
+        <w:t>The systems should update the stock database as soon as a product is checked out of the store. Updating in real time provides the staff with information that is current and provides a more accurate representation of the stores current stock level.</w:t>
       </w:r>
     </w:p>
     <w:p/>
@@ -5769,6 +6149,7 @@
         <w:rPr>
           <w:lang w:val="en-GB"/>
         </w:rPr>
+        <w:lastRenderedPageBreak/>
         <w:t>Reliability requirements</w:t>
       </w:r>
       <w:bookmarkEnd w:id="40"/>
@@ -5885,7 +6266,6 @@
         <w:jc w:val="left"/>
       </w:pPr>
       <w:r>
-        <w:lastRenderedPageBreak/>
         <w:t>Create invoice</w:t>
       </w:r>
     </w:p>
@@ -6214,6 +6594,7 @@
         </w:rPr>
       </w:pPr>
       <w:r>
+        <w:lastRenderedPageBreak/>
         <w:t>VAT Option</w:t>
       </w:r>
     </w:p>
@@ -6631,6 +7012,7 @@
         <w:jc w:val="left"/>
       </w:pPr>
       <w:r>
+        <w:lastRenderedPageBreak/>
         <w:t>Track Shipments Received</w:t>
       </w:r>
     </w:p>
@@ -6831,7 +7213,6 @@
           <w:i/>
           <w:iCs/>
         </w:rPr>
-        <w:lastRenderedPageBreak/>
         <w:t>VAT</w:t>
       </w:r>
     </w:p>
@@ -7036,6 +7417,7 @@
                 <w:sz w:val="32"/>
                 <w:szCs w:val="32"/>
               </w:rPr>
+              <w:lastRenderedPageBreak/>
               <w:t>Requirements</w:t>
             </w:r>
           </w:p>
@@ -7569,7 +7951,6 @@
         <w:rPr>
           <w:b/>
         </w:rPr>
-        <w:lastRenderedPageBreak/>
         <w:t xml:space="preserve">3.1 </w:t>
       </w:r>
       <w:r>
@@ -7943,42 +8324,42 @@
     </w:p>
     <w:p>
       <w:r>
+        <w:t xml:space="preserve">Below </w:t>
+      </w:r>
+      <w:proofErr w:type="gramStart"/>
+      <w:r>
+        <w:t>are</w:t>
+      </w:r>
+      <w:proofErr w:type="gramEnd"/>
+      <w:r>
+        <w:t xml:space="preserve"> some example mark-up (not final) designs for how the system will look and act. </w:t>
+      </w:r>
+    </w:p>
+    <w:p/>
+    <w:p>
+      <w:pPr>
+        <w:rPr>
+          <w:b/>
+        </w:rPr>
+      </w:pPr>
+      <w:r>
+        <w:rPr>
+          <w:b/>
+        </w:rPr>
+        <w:t>Login page</w:t>
+      </w:r>
+    </w:p>
+    <w:p>
+      <w:r>
+        <w:t>This page will be used by users to login to the system. An option for new users to sign up will also be available.</w:t>
+      </w:r>
+    </w:p>
+    <w:p>
+      <w:r>
+        <w:rPr>
+          <w:noProof/>
+        </w:rPr>
         <w:lastRenderedPageBreak/>
-        <w:t xml:space="preserve">Below </w:t>
-      </w:r>
-      <w:proofErr w:type="gramStart"/>
-      <w:r>
-        <w:t>are</w:t>
-      </w:r>
-      <w:proofErr w:type="gramEnd"/>
-      <w:r>
-        <w:t xml:space="preserve"> some example mark-up (not final) designs for how the system will look and act. </w:t>
-      </w:r>
-    </w:p>
-    <w:p/>
-    <w:p>
-      <w:pPr>
-        <w:rPr>
-          <w:b/>
-        </w:rPr>
-      </w:pPr>
-      <w:r>
-        <w:rPr>
-          <w:b/>
-        </w:rPr>
-        <w:t>Login page</w:t>
-      </w:r>
-    </w:p>
-    <w:p>
-      <w:r>
-        <w:t>This page will be used by users to login to the system. An option for new users to sign up will also be available.</w:t>
-      </w:r>
-    </w:p>
-    <w:p>
-      <w:r>
-        <w:rPr>
-          <w:noProof/>
-        </w:rPr>
         <w:drawing>
           <wp:inline distT="0" distB="0" distL="0" distR="0" wp14:anchorId="73B0804D" wp14:editId="553708C0">
             <wp:extent cx="5068416" cy="3785870"/>
@@ -17518,6 +17899,118 @@
     </w:lvl>
   </w:abstractNum>
   <w:abstractNum w:abstractNumId="6" w15:restartNumberingAfterBreak="0">
+    <w:nsid w:val="48F17FE4"/>
+    <w:multiLevelType w:val="hybridMultilevel"/>
+    <w:tmpl w:val="BCF80E68"/>
+    <w:lvl w:ilvl="0" w:tplc="5874B47E">
+      <w:numFmt w:val="bullet"/>
+      <w:lvlText w:val=""/>
+      <w:lvlJc w:val="left"/>
+      <w:pPr>
+        <w:ind w:left="720" w:hanging="360"/>
+      </w:pPr>
+      <w:rPr>
+        <w:rFonts w:ascii="Symbol" w:eastAsiaTheme="minorHAnsi" w:hAnsi="Symbol" w:cstheme="minorBidi" w:hint="default"/>
+      </w:rPr>
+    </w:lvl>
+    <w:lvl w:ilvl="1" w:tplc="04090003" w:tentative="1">
+      <w:start w:val="1"/>
+      <w:numFmt w:val="bullet"/>
+      <w:lvlText w:val="o"/>
+      <w:lvlJc w:val="left"/>
+      <w:pPr>
+        <w:ind w:left="1440" w:hanging="360"/>
+      </w:pPr>
+      <w:rPr>
+        <w:rFonts w:ascii="Courier New" w:hAnsi="Courier New" w:cs="Courier New" w:hint="default"/>
+      </w:rPr>
+    </w:lvl>
+    <w:lvl w:ilvl="2" w:tplc="04090005" w:tentative="1">
+      <w:start w:val="1"/>
+      <w:numFmt w:val="bullet"/>
+      <w:lvlText w:val=""/>
+      <w:lvlJc w:val="left"/>
+      <w:pPr>
+        <w:ind w:left="2160" w:hanging="360"/>
+      </w:pPr>
+      <w:rPr>
+        <w:rFonts w:ascii="Wingdings" w:hAnsi="Wingdings" w:hint="default"/>
+      </w:rPr>
+    </w:lvl>
+    <w:lvl w:ilvl="3" w:tplc="04090001" w:tentative="1">
+      <w:start w:val="1"/>
+      <w:numFmt w:val="bullet"/>
+      <w:lvlText w:val=""/>
+      <w:lvlJc w:val="left"/>
+      <w:pPr>
+        <w:ind w:left="2880" w:hanging="360"/>
+      </w:pPr>
+      <w:rPr>
+        <w:rFonts w:ascii="Symbol" w:hAnsi="Symbol" w:hint="default"/>
+      </w:rPr>
+    </w:lvl>
+    <w:lvl w:ilvl="4" w:tplc="04090003" w:tentative="1">
+      <w:start w:val="1"/>
+      <w:numFmt w:val="bullet"/>
+      <w:lvlText w:val="o"/>
+      <w:lvlJc w:val="left"/>
+      <w:pPr>
+        <w:ind w:left="3600" w:hanging="360"/>
+      </w:pPr>
+      <w:rPr>
+        <w:rFonts w:ascii="Courier New" w:hAnsi="Courier New" w:cs="Courier New" w:hint="default"/>
+      </w:rPr>
+    </w:lvl>
+    <w:lvl w:ilvl="5" w:tplc="04090005" w:tentative="1">
+      <w:start w:val="1"/>
+      <w:numFmt w:val="bullet"/>
+      <w:lvlText w:val=""/>
+      <w:lvlJc w:val="left"/>
+      <w:pPr>
+        <w:ind w:left="4320" w:hanging="360"/>
+      </w:pPr>
+      <w:rPr>
+        <w:rFonts w:ascii="Wingdings" w:hAnsi="Wingdings" w:hint="default"/>
+      </w:rPr>
+    </w:lvl>
+    <w:lvl w:ilvl="6" w:tplc="04090001" w:tentative="1">
+      <w:start w:val="1"/>
+      <w:numFmt w:val="bullet"/>
+      <w:lvlText w:val=""/>
+      <w:lvlJc w:val="left"/>
+      <w:pPr>
+        <w:ind w:left="5040" w:hanging="360"/>
+      </w:pPr>
+      <w:rPr>
+        <w:rFonts w:ascii="Symbol" w:hAnsi="Symbol" w:hint="default"/>
+      </w:rPr>
+    </w:lvl>
+    <w:lvl w:ilvl="7" w:tplc="04090003" w:tentative="1">
+      <w:start w:val="1"/>
+      <w:numFmt w:val="bullet"/>
+      <w:lvlText w:val="o"/>
+      <w:lvlJc w:val="left"/>
+      <w:pPr>
+        <w:ind w:left="5760" w:hanging="360"/>
+      </w:pPr>
+      <w:rPr>
+        <w:rFonts w:ascii="Courier New" w:hAnsi="Courier New" w:cs="Courier New" w:hint="default"/>
+      </w:rPr>
+    </w:lvl>
+    <w:lvl w:ilvl="8" w:tplc="04090005" w:tentative="1">
+      <w:start w:val="1"/>
+      <w:numFmt w:val="bullet"/>
+      <w:lvlText w:val=""/>
+      <w:lvlJc w:val="left"/>
+      <w:pPr>
+        <w:ind w:left="6480" w:hanging="360"/>
+      </w:pPr>
+      <w:rPr>
+        <w:rFonts w:ascii="Wingdings" w:hAnsi="Wingdings" w:hint="default"/>
+      </w:rPr>
+    </w:lvl>
+  </w:abstractNum>
+  <w:abstractNum w:abstractNumId="7" w15:restartNumberingAfterBreak="0">
     <w:nsid w:val="49F2079C"/>
     <w:multiLevelType w:val="multilevel"/>
     <w:tmpl w:val="5B264FB6"/>
@@ -17603,7 +18096,7 @@
       </w:pPr>
     </w:lvl>
   </w:abstractNum>
-  <w:abstractNum w:abstractNumId="7" w15:restartNumberingAfterBreak="0">
+  <w:abstractNum w:abstractNumId="8" w15:restartNumberingAfterBreak="0">
     <w:nsid w:val="5398353C"/>
     <w:multiLevelType w:val="hybridMultilevel"/>
     <w:tmpl w:val="D9122908"/>
@@ -17716,7 +18209,7 @@
       </w:rPr>
     </w:lvl>
   </w:abstractNum>
-  <w:abstractNum w:abstractNumId="8" w15:restartNumberingAfterBreak="0">
+  <w:abstractNum w:abstractNumId="9" w15:restartNumberingAfterBreak="0">
     <w:nsid w:val="57081430"/>
     <w:multiLevelType w:val="multilevel"/>
     <w:tmpl w:val="3D6A8558"/>
@@ -17802,7 +18295,7 @@
       </w:pPr>
     </w:lvl>
   </w:abstractNum>
-  <w:abstractNum w:abstractNumId="9" w15:restartNumberingAfterBreak="0">
+  <w:abstractNum w:abstractNumId="10" w15:restartNumberingAfterBreak="0">
     <w:nsid w:val="5B9C47B4"/>
     <w:multiLevelType w:val="hybridMultilevel"/>
     <w:tmpl w:val="FD902B78"/>
@@ -17915,7 +18408,7 @@
       </w:rPr>
     </w:lvl>
   </w:abstractNum>
-  <w:abstractNum w:abstractNumId="10" w15:restartNumberingAfterBreak="0">
+  <w:abstractNum w:abstractNumId="11" w15:restartNumberingAfterBreak="0">
     <w:nsid w:val="5C62629E"/>
     <w:multiLevelType w:val="hybridMultilevel"/>
     <w:tmpl w:val="42B0EC8A"/>
@@ -18028,7 +18521,120 @@
       </w:rPr>
     </w:lvl>
   </w:abstractNum>
-  <w:abstractNum w:abstractNumId="11" w15:restartNumberingAfterBreak="0">
+  <w:abstractNum w:abstractNumId="12" w15:restartNumberingAfterBreak="0">
+    <w:nsid w:val="5D850F57"/>
+    <w:multiLevelType w:val="hybridMultilevel"/>
+    <w:tmpl w:val="7B804A4E"/>
+    <w:lvl w:ilvl="0" w:tplc="08090001">
+      <w:start w:val="1"/>
+      <w:numFmt w:val="bullet"/>
+      <w:lvlText w:val=""/>
+      <w:lvlJc w:val="left"/>
+      <w:pPr>
+        <w:ind w:left="720" w:hanging="360"/>
+      </w:pPr>
+      <w:rPr>
+        <w:rFonts w:ascii="Symbol" w:hAnsi="Symbol" w:hint="default"/>
+      </w:rPr>
+    </w:lvl>
+    <w:lvl w:ilvl="1" w:tplc="08090003" w:tentative="1">
+      <w:start w:val="1"/>
+      <w:numFmt w:val="bullet"/>
+      <w:lvlText w:val="o"/>
+      <w:lvlJc w:val="left"/>
+      <w:pPr>
+        <w:ind w:left="1440" w:hanging="360"/>
+      </w:pPr>
+      <w:rPr>
+        <w:rFonts w:ascii="Courier New" w:hAnsi="Courier New" w:cs="Courier New" w:hint="default"/>
+      </w:rPr>
+    </w:lvl>
+    <w:lvl w:ilvl="2" w:tplc="08090005" w:tentative="1">
+      <w:start w:val="1"/>
+      <w:numFmt w:val="bullet"/>
+      <w:lvlText w:val=""/>
+      <w:lvlJc w:val="left"/>
+      <w:pPr>
+        <w:ind w:left="2160" w:hanging="360"/>
+      </w:pPr>
+      <w:rPr>
+        <w:rFonts w:ascii="Wingdings" w:hAnsi="Wingdings" w:hint="default"/>
+      </w:rPr>
+    </w:lvl>
+    <w:lvl w:ilvl="3" w:tplc="08090001" w:tentative="1">
+      <w:start w:val="1"/>
+      <w:numFmt w:val="bullet"/>
+      <w:lvlText w:val=""/>
+      <w:lvlJc w:val="left"/>
+      <w:pPr>
+        <w:ind w:left="2880" w:hanging="360"/>
+      </w:pPr>
+      <w:rPr>
+        <w:rFonts w:ascii="Symbol" w:hAnsi="Symbol" w:hint="default"/>
+      </w:rPr>
+    </w:lvl>
+    <w:lvl w:ilvl="4" w:tplc="08090003" w:tentative="1">
+      <w:start w:val="1"/>
+      <w:numFmt w:val="bullet"/>
+      <w:lvlText w:val="o"/>
+      <w:lvlJc w:val="left"/>
+      <w:pPr>
+        <w:ind w:left="3600" w:hanging="360"/>
+      </w:pPr>
+      <w:rPr>
+        <w:rFonts w:ascii="Courier New" w:hAnsi="Courier New" w:cs="Courier New" w:hint="default"/>
+      </w:rPr>
+    </w:lvl>
+    <w:lvl w:ilvl="5" w:tplc="08090005" w:tentative="1">
+      <w:start w:val="1"/>
+      <w:numFmt w:val="bullet"/>
+      <w:lvlText w:val=""/>
+      <w:lvlJc w:val="left"/>
+      <w:pPr>
+        <w:ind w:left="4320" w:hanging="360"/>
+      </w:pPr>
+      <w:rPr>
+        <w:rFonts w:ascii="Wingdings" w:hAnsi="Wingdings" w:hint="default"/>
+      </w:rPr>
+    </w:lvl>
+    <w:lvl w:ilvl="6" w:tplc="08090001" w:tentative="1">
+      <w:start w:val="1"/>
+      <w:numFmt w:val="bullet"/>
+      <w:lvlText w:val=""/>
+      <w:lvlJc w:val="left"/>
+      <w:pPr>
+        <w:ind w:left="5040" w:hanging="360"/>
+      </w:pPr>
+      <w:rPr>
+        <w:rFonts w:ascii="Symbol" w:hAnsi="Symbol" w:hint="default"/>
+      </w:rPr>
+    </w:lvl>
+    <w:lvl w:ilvl="7" w:tplc="08090003" w:tentative="1">
+      <w:start w:val="1"/>
+      <w:numFmt w:val="bullet"/>
+      <w:lvlText w:val="o"/>
+      <w:lvlJc w:val="left"/>
+      <w:pPr>
+        <w:ind w:left="5760" w:hanging="360"/>
+      </w:pPr>
+      <w:rPr>
+        <w:rFonts w:ascii="Courier New" w:hAnsi="Courier New" w:cs="Courier New" w:hint="default"/>
+      </w:rPr>
+    </w:lvl>
+    <w:lvl w:ilvl="8" w:tplc="08090005" w:tentative="1">
+      <w:start w:val="1"/>
+      <w:numFmt w:val="bullet"/>
+      <w:lvlText w:val=""/>
+      <w:lvlJc w:val="left"/>
+      <w:pPr>
+        <w:ind w:left="6480" w:hanging="360"/>
+      </w:pPr>
+      <w:rPr>
+        <w:rFonts w:ascii="Wingdings" w:hAnsi="Wingdings" w:hint="default"/>
+      </w:rPr>
+    </w:lvl>
+  </w:abstractNum>
+  <w:abstractNum w:abstractNumId="13" w15:restartNumberingAfterBreak="0">
     <w:nsid w:val="62895D24"/>
     <w:multiLevelType w:val="hybridMultilevel"/>
     <w:tmpl w:val="FFFFFFFF"/>
@@ -18141,7 +18747,7 @@
       </w:rPr>
     </w:lvl>
   </w:abstractNum>
-  <w:abstractNum w:abstractNumId="12" w15:restartNumberingAfterBreak="0">
+  <w:abstractNum w:abstractNumId="14" w15:restartNumberingAfterBreak="0">
     <w:nsid w:val="673657C1"/>
     <w:multiLevelType w:val="hybridMultilevel"/>
     <w:tmpl w:val="AA4E1CEC"/>
@@ -18254,7 +18860,7 @@
       </w:rPr>
     </w:lvl>
   </w:abstractNum>
-  <w:abstractNum w:abstractNumId="13" w15:restartNumberingAfterBreak="0">
+  <w:abstractNum w:abstractNumId="15" w15:restartNumberingAfterBreak="0">
     <w:nsid w:val="69DC678D"/>
     <w:multiLevelType w:val="hybridMultilevel"/>
     <w:tmpl w:val="18DAA540"/>
@@ -18367,7 +18973,7 @@
       </w:rPr>
     </w:lvl>
   </w:abstractNum>
-  <w:abstractNum w:abstractNumId="14" w15:restartNumberingAfterBreak="0">
+  <w:abstractNum w:abstractNumId="16" w15:restartNumberingAfterBreak="0">
     <w:nsid w:val="6AC257A2"/>
     <w:multiLevelType w:val="multilevel"/>
     <w:tmpl w:val="5606B9BE"/>
@@ -18453,7 +19059,7 @@
       </w:pPr>
     </w:lvl>
   </w:abstractNum>
-  <w:abstractNum w:abstractNumId="15" w15:restartNumberingAfterBreak="0">
+  <w:abstractNum w:abstractNumId="17" w15:restartNumberingAfterBreak="0">
     <w:nsid w:val="76944ED3"/>
     <w:multiLevelType w:val="multilevel"/>
     <w:tmpl w:val="623ADE72"/>
@@ -18539,7 +19145,7 @@
       </w:pPr>
     </w:lvl>
   </w:abstractNum>
-  <w:abstractNum w:abstractNumId="16" w15:restartNumberingAfterBreak="0">
+  <w:abstractNum w:abstractNumId="18" w15:restartNumberingAfterBreak="0">
     <w:nsid w:val="79BD11F6"/>
     <w:multiLevelType w:val="multilevel"/>
     <w:tmpl w:val="74E889F0"/>
@@ -18626,7 +19232,7 @@
     </w:lvl>
   </w:abstractNum>
   <w:num w:numId="1">
-    <w:abstractNumId w:val="11"/>
+    <w:abstractNumId w:val="13"/>
   </w:num>
   <w:num w:numId="2">
     <w:abstractNumId w:val="4"/>
@@ -18635,27 +19241,87 @@
     <w:abstractNumId w:val="2"/>
   </w:num>
   <w:num w:numId="4">
-    <w:abstractNumId w:val="10"/>
+    <w:abstractNumId w:val="11"/>
   </w:num>
   <w:num w:numId="5">
-    <w:abstractNumId w:val="7"/>
+    <w:abstractNumId w:val="8"/>
   </w:num>
   <w:num w:numId="6">
-    <w:abstractNumId w:val="12"/>
+    <w:abstractNumId w:val="14"/>
   </w:num>
   <w:num w:numId="7">
     <w:abstractNumId w:val="3"/>
   </w:num>
   <w:num w:numId="8">
-    <w:abstractNumId w:val="13"/>
+    <w:abstractNumId w:val="15"/>
   </w:num>
   <w:num w:numId="9">
-    <w:abstractNumId w:val="9"/>
+    <w:abstractNumId w:val="10"/>
   </w:num>
   <w:num w:numId="10">
     <w:abstractNumId w:val="5"/>
   </w:num>
   <w:num w:numId="11">
+    <w:abstractNumId w:val="18"/>
+    <w:lvlOverride w:ilvl="0">
+      <w:startOverride w:val="1"/>
+    </w:lvlOverride>
+    <w:lvlOverride w:ilvl="1">
+      <w:startOverride w:val="1"/>
+    </w:lvlOverride>
+    <w:lvlOverride w:ilvl="2">
+      <w:startOverride w:val="1"/>
+    </w:lvlOverride>
+    <w:lvlOverride w:ilvl="3">
+      <w:startOverride w:val="1"/>
+    </w:lvlOverride>
+    <w:lvlOverride w:ilvl="4">
+      <w:startOverride w:val="1"/>
+    </w:lvlOverride>
+    <w:lvlOverride w:ilvl="5">
+      <w:startOverride w:val="1"/>
+    </w:lvlOverride>
+    <w:lvlOverride w:ilvl="6">
+      <w:startOverride w:val="1"/>
+    </w:lvlOverride>
+    <w:lvlOverride w:ilvl="7">
+      <w:startOverride w:val="1"/>
+    </w:lvlOverride>
+    <w:lvlOverride w:ilvl="8">
+      <w:startOverride w:val="1"/>
+    </w:lvlOverride>
+  </w:num>
+  <w:num w:numId="12">
+    <w:abstractNumId w:val="17"/>
+    <w:lvlOverride w:ilvl="0">
+      <w:startOverride w:val="1"/>
+    </w:lvlOverride>
+    <w:lvlOverride w:ilvl="1">
+      <w:startOverride w:val="1"/>
+    </w:lvlOverride>
+    <w:lvlOverride w:ilvl="2">
+      <w:startOverride w:val="1"/>
+    </w:lvlOverride>
+    <w:lvlOverride w:ilvl="3">
+      <w:startOverride w:val="1"/>
+    </w:lvlOverride>
+    <w:lvlOverride w:ilvl="4">
+      <w:startOverride w:val="1"/>
+    </w:lvlOverride>
+    <w:lvlOverride w:ilvl="5">
+      <w:startOverride w:val="1"/>
+    </w:lvlOverride>
+    <w:lvlOverride w:ilvl="6">
+      <w:startOverride w:val="1"/>
+    </w:lvlOverride>
+    <w:lvlOverride w:ilvl="7">
+      <w:startOverride w:val="1"/>
+    </w:lvlOverride>
+    <w:lvlOverride w:ilvl="8">
+      <w:startOverride w:val="1"/>
+    </w:lvlOverride>
+  </w:num>
+  <w:num w:numId="13">
     <w:abstractNumId w:val="16"/>
     <w:lvlOverride w:ilvl="0">
       <w:startOverride w:val="1"/>
@@ -18685,68 +19351,8 @@
       <w:startOverride w:val="1"/>
     </w:lvlOverride>
   </w:num>
-  <w:num w:numId="12">
-    <w:abstractNumId w:val="15"/>
-    <w:lvlOverride w:ilvl="0">
-      <w:startOverride w:val="1"/>
-    </w:lvlOverride>
-    <w:lvlOverride w:ilvl="1">
-      <w:startOverride w:val="1"/>
-    </w:lvlOverride>
-    <w:lvlOverride w:ilvl="2">
-      <w:startOverride w:val="1"/>
-    </w:lvlOverride>
-    <w:lvlOverride w:ilvl="3">
-      <w:startOverride w:val="1"/>
-    </w:lvlOverride>
-    <w:lvlOverride w:ilvl="4">
-      <w:startOverride w:val="1"/>
-    </w:lvlOverride>
-    <w:lvlOverride w:ilvl="5">
-      <w:startOverride w:val="1"/>
-    </w:lvlOverride>
-    <w:lvlOverride w:ilvl="6">
-      <w:startOverride w:val="1"/>
-    </w:lvlOverride>
-    <w:lvlOverride w:ilvl="7">
-      <w:startOverride w:val="1"/>
-    </w:lvlOverride>
-    <w:lvlOverride w:ilvl="8">
-      <w:startOverride w:val="1"/>
-    </w:lvlOverride>
-  </w:num>
-  <w:num w:numId="13">
-    <w:abstractNumId w:val="14"/>
-    <w:lvlOverride w:ilvl="0">
-      <w:startOverride w:val="1"/>
-    </w:lvlOverride>
-    <w:lvlOverride w:ilvl="1">
-      <w:startOverride w:val="1"/>
-    </w:lvlOverride>
-    <w:lvlOverride w:ilvl="2">
-      <w:startOverride w:val="1"/>
-    </w:lvlOverride>
-    <w:lvlOverride w:ilvl="3">
-      <w:startOverride w:val="1"/>
-    </w:lvlOverride>
-    <w:lvlOverride w:ilvl="4">
-      <w:startOverride w:val="1"/>
-    </w:lvlOverride>
-    <w:lvlOverride w:ilvl="5">
-      <w:startOverride w:val="1"/>
-    </w:lvlOverride>
-    <w:lvlOverride w:ilvl="6">
-      <w:startOverride w:val="1"/>
-    </w:lvlOverride>
-    <w:lvlOverride w:ilvl="7">
-      <w:startOverride w:val="1"/>
-    </w:lvlOverride>
-    <w:lvlOverride w:ilvl="8">
-      <w:startOverride w:val="1"/>
-    </w:lvlOverride>
-  </w:num>
   <w:num w:numId="14">
-    <w:abstractNumId w:val="6"/>
+    <w:abstractNumId w:val="7"/>
     <w:lvlOverride w:ilvl="0">
       <w:startOverride w:val="1"/>
     </w:lvlOverride>
@@ -18836,7 +19442,7 @@
     </w:lvlOverride>
   </w:num>
   <w:num w:numId="17">
-    <w:abstractNumId w:val="8"/>
+    <w:abstractNumId w:val="9"/>
     <w:lvlOverride w:ilvl="0">
       <w:startOverride w:val="1"/>
     </w:lvlOverride>
@@ -18864,6 +19470,12 @@
     <w:lvlOverride w:ilvl="8">
       <w:startOverride w:val="1"/>
     </w:lvlOverride>
+  </w:num>
+  <w:num w:numId="18">
+    <w:abstractNumId w:val="6"/>
+  </w:num>
+  <w:num w:numId="19">
+    <w:abstractNumId w:val="12"/>
   </w:num>
   <w:numIdMacAtCleanup w:val="17"/>
 </w:numbering>
@@ -18975,7 +19587,7 @@
     <w:lsdException w:name="Medium Shading 2 Accent 1" w:uiPriority="64"/>
     <w:lsdException w:name="Medium List 1 Accent 1" w:uiPriority="65"/>
     <w:lsdException w:name="Revision" w:semiHidden="1" w:uiPriority="99"/>
-    <w:lsdException w:name="List Paragraph" w:qFormat="1"/>
+    <w:lsdException w:name="List Paragraph" w:uiPriority="34" w:qFormat="1"/>
     <w:lsdException w:name="Quote" w:uiPriority="29" w:qFormat="1"/>
     <w:lsdException w:name="Intense Quote" w:uiPriority="30" w:qFormat="1"/>
     <w:lsdException w:name="Medium List 2 Accent 1" w:uiPriority="66"/>
@@ -20233,6 +20845,7 @@
   <w:style w:type="paragraph" w:styleId="ListParagraph">
     <w:name w:val="List Paragraph"/>
     <w:basedOn w:val="Normal"/>
+    <w:uiPriority w:val="34"/>
     <w:qFormat/>
     <w:rsid w:val="0037285E"/>
     <w:pPr>
@@ -20537,6 +21150,12 @@
 </file>
 
 <file path=customXml/item1.xml><?xml version="1.0" encoding="utf-8"?>
+<p:properties xmlns:p="http://schemas.microsoft.com/office/2006/metadata/properties" xmlns:xsi="http://www.w3.org/2001/XMLSchema-instance" xmlns:pc="http://schemas.microsoft.com/office/infopath/2007/PartnerControls">
+  <documentManagement/>
+</p:properties>
+</file>
+
+<file path=customXml/item2.xml><?xml version="1.0" encoding="utf-8"?>
 <ct:contentTypeSchema xmlns:ct="http://schemas.microsoft.com/office/2006/metadata/contentType" xmlns:ma="http://schemas.microsoft.com/office/2006/metadata/properties/metaAttributes" ct:_="" ma:_="" ma:contentTypeName="Document" ma:contentTypeID="0x010100482724BC2FB3F2469045F88AC6C57AA7" ma:contentTypeVersion="2" ma:contentTypeDescription="Create a new document." ma:contentTypeScope="" ma:versionID="7edf9d17f9146aab5e3c327762a4cef3">
   <xsd:schema xmlns:xsd="http://www.w3.org/2001/XMLSchema" xmlns:xs="http://www.w3.org/2001/XMLSchema" xmlns:p="http://schemas.microsoft.com/office/2006/metadata/properties" xmlns:ns2="601f3b24-f5c2-4a34-bda5-a4f3defedd20" targetNamespace="http://schemas.microsoft.com/office/2006/metadata/properties" ma:root="true" ma:fieldsID="17732ed74474aa229f5bb76d64503d3f" ns2:_="">
     <xsd:import namespace="601f3b24-f5c2-4a34-bda5-a4f3defedd20"/>
@@ -20668,12 +21287,6 @@
 </ct:contentTypeSchema>
 </file>
 
-<file path=customXml/item2.xml><?xml version="1.0" encoding="utf-8"?>
-<p:properties xmlns:p="http://schemas.microsoft.com/office/2006/metadata/properties" xmlns:xsi="http://www.w3.org/2001/XMLSchema-instance" xmlns:pc="http://schemas.microsoft.com/office/infopath/2007/PartnerControls">
-  <documentManagement/>
-</p:properties>
-</file>
-
 <file path=customXml/item3.xml><?xml version="1.0" encoding="utf-8"?>
 <?mso-contentType ?>
 <FormTemplates xmlns="http://schemas.microsoft.com/sharepoint/v3/contenttype/forms">
@@ -20688,6 +21301,15 @@
 </file>
 
 <file path=customXml/itemProps1.xml><?xml version="1.0" encoding="utf-8"?>
+<ds:datastoreItem xmlns:ds="http://schemas.openxmlformats.org/officeDocument/2006/customXml" ds:itemID="{734A1D9B-6736-4645-9F52-088240D682B8}">
+  <ds:schemaRefs>
+    <ds:schemaRef ds:uri="http://schemas.microsoft.com/office/2006/metadata/properties"/>
+    <ds:schemaRef ds:uri="http://schemas.microsoft.com/office/infopath/2007/PartnerControls"/>
+  </ds:schemaRefs>
+</ds:datastoreItem>
+</file>
+
+<file path=customXml/itemProps2.xml><?xml version="1.0" encoding="utf-8"?>
 <ds:datastoreItem xmlns:ds="http://schemas.openxmlformats.org/officeDocument/2006/customXml" ds:itemID="{64FE6107-F36D-46B8-9AC4-649F01845924}">
   <ds:schemaRefs>
     <ds:schemaRef ds:uri="http://schemas.microsoft.com/office/2006/metadata/contentType"/>
@@ -20705,15 +21327,6 @@
 </ds:datastoreItem>
 </file>
 
-<file path=customXml/itemProps2.xml><?xml version="1.0" encoding="utf-8"?>
-<ds:datastoreItem xmlns:ds="http://schemas.openxmlformats.org/officeDocument/2006/customXml" ds:itemID="{734A1D9B-6736-4645-9F52-088240D682B8}">
-  <ds:schemaRefs>
-    <ds:schemaRef ds:uri="http://schemas.microsoft.com/office/2006/metadata/properties"/>
-    <ds:schemaRef ds:uri="http://schemas.microsoft.com/office/infopath/2007/PartnerControls"/>
-  </ds:schemaRefs>
-</ds:datastoreItem>
-</file>
-
 <file path=customXml/itemProps3.xml><?xml version="1.0" encoding="utf-8"?>
 <ds:datastoreItem xmlns:ds="http://schemas.openxmlformats.org/officeDocument/2006/customXml" ds:itemID="{AFAFB48F-052F-4522-B7AA-F268AA31A6D9}">
   <ds:schemaRefs>
@@ -20723,7 +21336,7 @@
 </file>
 
 <file path=customXml/itemProps4.xml><?xml version="1.0" encoding="utf-8"?>
-<ds:datastoreItem xmlns:ds="http://schemas.openxmlformats.org/officeDocument/2006/customXml" ds:itemID="{9C5271C2-EBE7-4A70-9C41-65CF42C4ABA3}">
+<ds:datastoreItem xmlns:ds="http://schemas.openxmlformats.org/officeDocument/2006/customXml" ds:itemID="{5EAAE049-93ED-4EBA-95C9-5443E01BA19A}">
   <ds:schemaRefs>
     <ds:schemaRef ds:uri="http://schemas.openxmlformats.org/officeDocument/2006/bibliography"/>
   </ds:schemaRefs>

</xml_diff>

<commit_message>
Added backlog and made minor changes
</commit_message>
<xml_diff>
--- a/Submission v1/Advanced Analysis and Design ~ v1.docx
+++ b/Submission v1/Advanced Analysis and Design ~ v1.docx
@@ -1879,77 +1879,6 @@
     </w:p>
     <w:p>
       <w:pPr>
-        <w:pStyle w:val="TOC1"/>
-        <w:rPr>
-          <w:rFonts w:asciiTheme="minorHAnsi" w:eastAsiaTheme="minorEastAsia" w:hAnsiTheme="minorHAnsi" w:cstheme="minorBidi"/>
-          <w:b w:val="0"/>
-          <w:snapToGrid/>
-          <w:sz w:val="22"/>
-          <w:szCs w:val="22"/>
-          <w:lang w:eastAsia="en-GB"/>
-        </w:rPr>
-      </w:pPr>
-      <w:r>
-        <w:t>Bibliography</w:t>
-      </w:r>
-      <w:r>
-        <w:tab/>
-      </w:r>
-      <w:r>
-        <w:fldChar w:fldCharType="begin"/>
-      </w:r>
-      <w:r>
-        <w:instrText xml:space="preserve"> PAGEREF _Toc25097356 \h </w:instrText>
-      </w:r>
-      <w:r>
-        <w:fldChar w:fldCharType="separate"/>
-      </w:r>
-      <w:r>
-        <w:t>34</w:t>
-      </w:r>
-      <w:r>
-        <w:fldChar w:fldCharType="end"/>
-      </w:r>
-    </w:p>
-    <w:p>
-      <w:pPr>
-        <w:pStyle w:val="TOC2"/>
-        <w:rPr>
-          <w:rFonts w:asciiTheme="minorHAnsi" w:eastAsiaTheme="minorEastAsia" w:hAnsiTheme="minorHAnsi" w:cstheme="minorBidi"/>
-          <w:b w:val="0"/>
-          <w:snapToGrid/>
-          <w:sz w:val="22"/>
-          <w:szCs w:val="22"/>
-          <w:lang w:val="en-GB" w:eastAsia="en-GB"/>
-        </w:rPr>
-      </w:pPr>
-      <w:r>
-        <w:rPr>
-          <w:lang w:val="en-GB"/>
-        </w:rPr>
-        <w:t>8.</w:t>
-      </w:r>
-      <w:r>
-        <w:tab/>
-      </w:r>
-      <w:r>
-        <w:fldChar w:fldCharType="begin"/>
-      </w:r>
-      <w:r>
-        <w:instrText xml:space="preserve"> PAGEREF _Toc25097357 \h </w:instrText>
-      </w:r>
-      <w:r>
-        <w:fldChar w:fldCharType="separate"/>
-      </w:r>
-      <w:r>
-        <w:t>34</w:t>
-      </w:r>
-      <w:r>
-        <w:fldChar w:fldCharType="end"/>
-      </w:r>
-    </w:p>
-    <w:p>
-      <w:pPr>
         <w:pStyle w:val="TOC4"/>
         <w:rPr>
           <w:noProof w:val="0"/>
@@ -1984,6 +1913,8 @@
           <w:titlePg/>
         </w:sectPr>
       </w:pPr>
+      <w:bookmarkStart w:id="27" w:name="_GoBack"/>
+      <w:bookmarkEnd w:id="27"/>
     </w:p>
     <w:p>
       <w:pPr>
@@ -1997,7 +1928,7 @@
           <w:lang w:val="en-GB"/>
         </w:rPr>
       </w:pPr>
-      <w:bookmarkStart w:id="27" w:name="_Toc25097337"/>
+      <w:bookmarkStart w:id="28" w:name="_Toc25097337"/>
       <w:r>
         <w:rPr>
           <w:lang w:val="en-GB"/>
@@ -2005,7 +1936,7 @@
         <w:lastRenderedPageBreak/>
         <w:t>Introduction</w:t>
       </w:r>
-      <w:bookmarkEnd w:id="27"/>
+      <w:bookmarkEnd w:id="28"/>
     </w:p>
     <w:p>
       <w:pPr>
@@ -2016,8 +1947,8 @@
           <w:rFonts w:cs="Tahoma"/>
         </w:rPr>
       </w:pPr>
-      <w:bookmarkStart w:id="28" w:name="OLE_LINK2"/>
-      <w:bookmarkStart w:id="29" w:name="OLE_LINK3"/>
+      <w:bookmarkStart w:id="29" w:name="OLE_LINK2"/>
+      <w:bookmarkStart w:id="30" w:name="OLE_LINK3"/>
     </w:p>
     <w:p>
       <w:pPr>
@@ -2031,14 +1962,14 @@
           <w:lang w:val="en-GB"/>
         </w:rPr>
       </w:pPr>
-      <w:bookmarkStart w:id="30" w:name="_Toc25097338"/>
+      <w:bookmarkStart w:id="31" w:name="_Toc25097338"/>
       <w:r>
         <w:rPr>
           <w:lang w:val="en-GB"/>
         </w:rPr>
         <w:t>Purpose</w:t>
       </w:r>
-      <w:bookmarkEnd w:id="30"/>
+      <w:bookmarkEnd w:id="31"/>
     </w:p>
     <w:p>
       <w:pPr>
@@ -2616,14 +2547,14 @@
           <w:lang w:val="en-GB"/>
         </w:rPr>
       </w:pPr>
-      <w:bookmarkStart w:id="31" w:name="_Toc25097339"/>
+      <w:bookmarkStart w:id="32" w:name="_Toc25097339"/>
       <w:r>
         <w:rPr>
           <w:lang w:val="en-GB"/>
         </w:rPr>
         <w:t>User Characteristics</w:t>
       </w:r>
-      <w:bookmarkEnd w:id="31"/>
+      <w:bookmarkEnd w:id="32"/>
     </w:p>
     <w:p>
       <w:pPr>
@@ -2881,14 +2812,14 @@
           <w:lang w:val="en-GB"/>
         </w:rPr>
       </w:pPr>
-      <w:bookmarkStart w:id="32" w:name="_Toc25097340"/>
+      <w:bookmarkStart w:id="33" w:name="_Toc25097340"/>
       <w:r>
         <w:rPr>
           <w:lang w:val="en-GB"/>
         </w:rPr>
         <w:t>Assumptions</w:t>
       </w:r>
-      <w:bookmarkEnd w:id="32"/>
+      <w:bookmarkEnd w:id="33"/>
     </w:p>
     <w:p>
       <w:pPr>
@@ -3069,14 +3000,14 @@
           <w:lang w:val="en-GB"/>
         </w:rPr>
       </w:pPr>
-      <w:bookmarkStart w:id="33" w:name="_Toc25097341"/>
+      <w:bookmarkStart w:id="34" w:name="_Toc25097341"/>
       <w:r>
         <w:rPr>
           <w:lang w:val="en-GB"/>
         </w:rPr>
         <w:t>Scope and Constraints</w:t>
       </w:r>
-      <w:bookmarkEnd w:id="33"/>
+      <w:bookmarkEnd w:id="34"/>
     </w:p>
     <w:p>
       <w:pPr>
@@ -3536,14 +3467,14 @@
           <w:lang w:val="en-GB"/>
         </w:rPr>
       </w:pPr>
-      <w:bookmarkStart w:id="34" w:name="_Toc25097342"/>
+      <w:bookmarkStart w:id="35" w:name="_Toc25097342"/>
       <w:r>
         <w:rPr>
           <w:lang w:val="en-GB"/>
         </w:rPr>
         <w:t>Glossary of terms</w:t>
       </w:r>
-      <w:bookmarkEnd w:id="34"/>
+      <w:bookmarkEnd w:id="35"/>
     </w:p>
     <w:p>
       <w:pPr>
@@ -3671,13 +3602,42 @@
           <w:tcPr>
             <w:tcW w:w="2972" w:type="dxa"/>
           </w:tcPr>
-          <w:p/>
+          <w:p>
+            <w:r>
+              <w:t>S</w:t>
+            </w:r>
+            <w:r>
+              <w:t>tory points</w:t>
+            </w:r>
+          </w:p>
         </w:tc>
         <w:tc>
           <w:tcPr>
             <w:tcW w:w="6206" w:type="dxa"/>
           </w:tcPr>
-          <w:p/>
+          <w:p>
+            <w:r>
+              <w:t xml:space="preserve">Values assigned to features and tasks of the system. Representing the scale of work of the item the points are assigned to. </w:t>
+            </w:r>
+            <w:r>
+              <w:t>T</w:t>
+            </w:r>
+            <w:r>
+              <w:t>he raw values assign</w:t>
+            </w:r>
+            <w:r>
+              <w:t>ed</w:t>
+            </w:r>
+            <w:r>
+              <w:t xml:space="preserve"> are unimportant. What matters are the relative values</w:t>
+            </w:r>
+            <w:r>
+              <w:t xml:space="preserve"> between different tasks</w:t>
+            </w:r>
+            <w:r>
+              <w:t>.</w:t>
+            </w:r>
+          </w:p>
         </w:tc>
       </w:tr>
     </w:tbl>
@@ -3695,16 +3655,16 @@
           <w:lang w:val="en-GB"/>
         </w:rPr>
       </w:pPr>
-      <w:bookmarkStart w:id="35" w:name="_Toc25097343"/>
-      <w:bookmarkEnd w:id="28"/>
+      <w:bookmarkStart w:id="36" w:name="_Toc25097343"/>
       <w:bookmarkEnd w:id="29"/>
+      <w:bookmarkEnd w:id="30"/>
       <w:r>
         <w:rPr>
           <w:lang w:val="en-GB"/>
         </w:rPr>
         <w:t>Overview</w:t>
       </w:r>
-      <w:bookmarkEnd w:id="35"/>
+      <w:bookmarkEnd w:id="36"/>
     </w:p>
     <w:p>
       <w:pPr>
@@ -3832,7 +3792,14 @@
         <w:rPr>
           <w:rFonts w:eastAsia="Verdana" w:cs="Verdana"/>
         </w:rPr>
-        <w:t>s designed will also be outlined here.</w:t>
+        <w:t xml:space="preserve">s </w:t>
+      </w:r>
+      <w:r>
+        <w:rPr>
+          <w:rFonts w:eastAsia="Verdana" w:cs="Verdana"/>
+        </w:rPr>
+        <w:lastRenderedPageBreak/>
+        <w:t>designed will also be outlined here.</w:t>
       </w:r>
     </w:p>
     <w:p>
@@ -3876,7 +3843,6 @@
         <w:rPr>
           <w:rFonts w:eastAsia="Verdana" w:cs="Verdana"/>
         </w:rPr>
-        <w:lastRenderedPageBreak/>
         <w:t>The section will also include</w:t>
       </w:r>
       <w:r>
@@ -3927,7 +3893,7 @@
     <w:tbl>
       <w:tblPr>
         <w:tblStyle w:val="TableGrid"/>
-        <w:tblpPr w:leftFromText="180" w:rightFromText="180" w:vertAnchor="page" w:horzAnchor="margin" w:tblpY="3658"/>
+        <w:tblpPr w:leftFromText="180" w:rightFromText="180" w:vertAnchor="page" w:horzAnchor="margin" w:tblpY="5110"/>
         <w:tblW w:w="9089" w:type="dxa"/>
         <w:tblLook w:val="04A0" w:firstRow="1" w:lastRow="0" w:firstColumn="1" w:lastColumn="0" w:noHBand="0" w:noVBand="1"/>
       </w:tblPr>
@@ -4441,14 +4407,14 @@
           <w:lang w:val="en-GB"/>
         </w:rPr>
       </w:pPr>
-      <w:bookmarkStart w:id="36" w:name="_Toc25097344"/>
+      <w:bookmarkStart w:id="37" w:name="_Toc25097344"/>
       <w:r>
         <w:rPr>
           <w:lang w:val="en-GB"/>
         </w:rPr>
         <w:t>Functional Requirements</w:t>
       </w:r>
-      <w:bookmarkEnd w:id="36"/>
+      <w:bookmarkEnd w:id="37"/>
     </w:p>
     <w:p>
       <w:pPr>
@@ -4637,6 +4603,7 @@
           <w:rFonts w:eastAsia="Verdana" w:cs="Verdana"/>
           <w:color w:val="FF0000"/>
         </w:rPr>
+        <w:lastRenderedPageBreak/>
         <w:t>Verifiable</w:t>
       </w:r>
     </w:p>
@@ -4944,7 +4911,11 @@
         <w:t>must</w:t>
       </w:r>
       <w:r>
-        <w:t xml:space="preserve"> be allowed to add new products and remove old ones from the stores catalogue of available products. Since the needs of consumers inevitably changes as time goes on, the ability to add new products to sell and remove old ones will be implemented to keep the store adapting to their customer’s needs.</w:t>
+        <w:t xml:space="preserve"> be allowed to add new products and remove old ones from the stores catalogue of available products. Since the needs of consumers inevitably changes as time goes on, the ability to add new </w:t>
+      </w:r>
+      <w:r>
+        <w:lastRenderedPageBreak/>
+        <w:t>products to sell and remove old ones will be implemented to keep the store adapting to their customer’s needs.</w:t>
       </w:r>
     </w:p>
     <w:p/>
@@ -4981,7 +4952,6 @@
     </w:p>
     <w:p>
       <w:r>
-        <w:lastRenderedPageBreak/>
         <w:t xml:space="preserve">The system </w:t>
       </w:r>
       <w:r>
@@ -5391,14 +5361,7 @@
         <w:rPr>
           <w:bCs/>
         </w:rPr>
-        <w:t xml:space="preserve"> display, on the product page, any important information relating to the product in question. Products which are toxic, explosive, </w:t>
-      </w:r>
-      <w:r>
-        <w:rPr>
-          <w:bCs/>
-        </w:rPr>
-        <w:lastRenderedPageBreak/>
-        <w:t xml:space="preserve">radioactive or pose any kind of health risk should have this information displayed clearly and readily visible at the top of the product page. While products that pose </w:t>
+        <w:t xml:space="preserve"> display, on the product page, any important information relating to the product in question. Products which are toxic, explosive, radioactive or pose any kind of health risk should have this information displayed clearly and readily visible at the top of the product page. While products that pose </w:t>
       </w:r>
       <w:proofErr w:type="gramStart"/>
       <w:r>
@@ -5651,7 +5614,14 @@
         <w:rPr>
           <w:lang w:val="en-US"/>
         </w:rPr>
-        <w:t xml:space="preserve"> use SQL for the databases it uses. SQL is an industry standard language designed for building reliable and robust databases which makes it a solid choice for the system. Usage of a good language will help make a database that is expandable and resistant to incorrect data input.</w:t>
+        <w:t xml:space="preserve"> use SQL for the databases it uses. SQL is an industry standard language designed for building reliable and robust databases which </w:t>
+      </w:r>
+      <w:r>
+        <w:rPr>
+          <w:lang w:val="en-US"/>
+        </w:rPr>
+        <w:lastRenderedPageBreak/>
+        <w:t>makes it a solid choice for the system. Usage of a good language will help make a database that is expandable and resistant to incorrect data input.</w:t>
       </w:r>
     </w:p>
     <w:p>
@@ -5687,7 +5657,6 @@
     </w:p>
     <w:p>
       <w:r>
-        <w:lastRenderedPageBreak/>
         <w:t xml:space="preserve">The system </w:t>
       </w:r>
       <w:r>
@@ -6022,11 +5991,7 @@
         <w:t>t</w:t>
       </w:r>
       <w:r>
-        <w:t xml:space="preserve"> update the stock database as soon as a product is checked out of the store. Updating in real time provides the staff with information </w:t>
-      </w:r>
-      <w:r>
-        <w:lastRenderedPageBreak/>
-        <w:t>that is current and provides a more accurate representation of the stores current stock level.</w:t>
+        <w:t xml:space="preserve"> update the stock database as soon as a product is checked out of the store. Updating in real time provides the staff with information that is current and provides a more accurate representation of the stores current stock level.</w:t>
       </w:r>
     </w:p>
     <w:p/>
@@ -6135,14 +6100,14 @@
         </w:rPr>
         <w:t xml:space="preserve"> </w:t>
       </w:r>
-      <w:bookmarkStart w:id="37" w:name="_Toc25097345"/>
+      <w:bookmarkStart w:id="38" w:name="_Toc25097345"/>
       <w:r>
         <w:rPr>
           <w:lang w:val="en-GB"/>
         </w:rPr>
         <w:t>Non-Functional Requirements</w:t>
       </w:r>
-      <w:bookmarkEnd w:id="37"/>
+      <w:bookmarkEnd w:id="38"/>
     </w:p>
     <w:p>
       <w:pPr>
@@ -6186,14 +6151,14 @@
           <w:lang w:val="en-GB"/>
         </w:rPr>
       </w:pPr>
-      <w:bookmarkStart w:id="38" w:name="_Toc25097346"/>
+      <w:bookmarkStart w:id="39" w:name="_Toc25097346"/>
       <w:r>
         <w:rPr>
           <w:lang w:val="en-GB"/>
         </w:rPr>
         <w:t>Usability requirements</w:t>
       </w:r>
-      <w:bookmarkEnd w:id="38"/>
+      <w:bookmarkEnd w:id="39"/>
     </w:p>
     <w:p/>
     <w:p>
@@ -6510,11 +6475,7 @@
         <w:t>ed</w:t>
       </w:r>
       <w:r>
-        <w:t xml:space="preserve"> with a friendly model which is easy </w:t>
-      </w:r>
-      <w:r>
-        <w:lastRenderedPageBreak/>
-        <w:t xml:space="preserve">to remove </w:t>
+        <w:t xml:space="preserve"> with a friendly model which is easy to remove </w:t>
       </w:r>
       <w:r>
         <w:t xml:space="preserve">errors and have methods in place which require </w:t>
@@ -6648,14 +6609,14 @@
           <w:lang w:val="en-GB"/>
         </w:rPr>
       </w:pPr>
-      <w:bookmarkStart w:id="39" w:name="_Toc25097347"/>
+      <w:bookmarkStart w:id="40" w:name="_Toc25097347"/>
       <w:r>
         <w:rPr>
           <w:lang w:val="en-GB"/>
         </w:rPr>
         <w:t>Reliability requirements</w:t>
       </w:r>
-      <w:bookmarkEnd w:id="39"/>
+      <w:bookmarkEnd w:id="40"/>
     </w:p>
     <w:p/>
     <w:p>
@@ -6983,14 +6944,14 @@
           <w:lang w:val="en-GB"/>
         </w:rPr>
       </w:pPr>
-      <w:bookmarkStart w:id="40" w:name="_Toc25097348"/>
+      <w:bookmarkStart w:id="41" w:name="_Toc25097348"/>
       <w:r>
         <w:rPr>
           <w:lang w:val="en-GB"/>
         </w:rPr>
         <w:t>Performance requirements</w:t>
       </w:r>
-      <w:bookmarkEnd w:id="40"/>
+      <w:bookmarkEnd w:id="41"/>
     </w:p>
     <w:p/>
     <w:p>
@@ -7711,14 +7672,14 @@
         </w:rPr>
         <w:t xml:space="preserve"> </w:t>
       </w:r>
-      <w:bookmarkStart w:id="41" w:name="_Toc25097349"/>
+      <w:bookmarkStart w:id="42" w:name="_Toc25097349"/>
       <w:r>
         <w:rPr>
           <w:lang w:val="en-GB"/>
         </w:rPr>
         <w:t>Interfaces</w:t>
       </w:r>
-      <w:bookmarkEnd w:id="41"/>
+      <w:bookmarkEnd w:id="42"/>
     </w:p>
     <w:p>
       <w:pPr>
@@ -9802,7 +9763,7 @@
           <w:lang w:val="en-GB"/>
         </w:rPr>
       </w:pPr>
-      <w:bookmarkStart w:id="42" w:name="_Toc25097350"/>
+      <w:bookmarkStart w:id="43" w:name="_Toc25097350"/>
       <w:r>
         <w:rPr>
           <w:lang w:val="en-GB"/>
@@ -9821,7 +9782,7 @@
         </w:rPr>
         <w:t>g</w:t>
       </w:r>
-      <w:bookmarkEnd w:id="42"/>
+      <w:bookmarkEnd w:id="43"/>
     </w:p>
     <w:p>
       <w:pPr>
@@ -9847,14 +9808,14 @@
           <w:lang w:val="en-GB"/>
         </w:rPr>
       </w:pPr>
-      <w:bookmarkStart w:id="43" w:name="_Toc25097351"/>
+      <w:bookmarkStart w:id="44" w:name="_Toc25097351"/>
       <w:r>
         <w:rPr>
           <w:lang w:val="en-GB"/>
         </w:rPr>
         <w:t>Use Cases</w:t>
       </w:r>
-      <w:bookmarkEnd w:id="43"/>
+      <w:bookmarkEnd w:id="44"/>
     </w:p>
     <w:p>
       <w:pPr>
@@ -13107,14 +13068,14 @@
           <w:numId w:val="3"/>
         </w:numPr>
       </w:pPr>
-      <w:bookmarkStart w:id="44" w:name="_Toc25097352"/>
+      <w:bookmarkStart w:id="45" w:name="_Toc25097352"/>
       <w:r>
         <w:rPr>
           <w:lang w:val="en-GB"/>
         </w:rPr>
         <w:t>Misuse cases</w:t>
       </w:r>
-      <w:bookmarkEnd w:id="44"/>
+      <w:bookmarkEnd w:id="45"/>
     </w:p>
     <w:p>
       <w:pPr>
@@ -14716,14 +14677,14 @@
           <w:lang w:val="en-GB"/>
         </w:rPr>
       </w:pPr>
-      <w:bookmarkStart w:id="45" w:name="_Toc25097353"/>
+      <w:bookmarkStart w:id="46" w:name="_Toc25097353"/>
       <w:r>
         <w:rPr>
           <w:lang w:val="en-GB"/>
         </w:rPr>
         <w:t>Project Plan:</w:t>
       </w:r>
-      <w:bookmarkEnd w:id="45"/>
+      <w:bookmarkEnd w:id="46"/>
     </w:p>
     <w:p>
       <w:pPr>
@@ -15681,12 +15642,56 @@
         <w:rPr>
           <w:szCs w:val="24"/>
         </w:rPr>
-        <w:t xml:space="preserve">To track working time on each task, as well as their status, the team would introduce Jira or Trello. New assignments </w:t>
+        <w:t>To track working time on each task, as well as their status, the team would introduce</w:t>
       </w:r>
       <w:r>
         <w:rPr>
           <w:szCs w:val="24"/>
         </w:rPr>
+        <w:t xml:space="preserve"> Azure </w:t>
+      </w:r>
+      <w:proofErr w:type="spellStart"/>
+      <w:r>
+        <w:rPr>
+          <w:szCs w:val="24"/>
+        </w:rPr>
+        <w:t>Devops</w:t>
+      </w:r>
+      <w:proofErr w:type="spellEnd"/>
+      <w:r>
+        <w:rPr>
+          <w:szCs w:val="24"/>
+        </w:rPr>
+        <w:t>, a set of practices which</w:t>
+      </w:r>
+      <w:r>
+        <w:rPr>
+          <w:szCs w:val="24"/>
+        </w:rPr>
+        <w:t xml:space="preserve"> would</w:t>
+      </w:r>
+      <w:r>
+        <w:rPr>
+          <w:szCs w:val="24"/>
+        </w:rPr>
+        <w:t xml:space="preserve"> automate </w:t>
+      </w:r>
+      <w:r>
+        <w:rPr>
+          <w:szCs w:val="24"/>
+        </w:rPr>
+        <w:t>software development processes for the team</w:t>
+      </w:r>
+      <w:r>
+        <w:rPr>
+          <w:szCs w:val="24"/>
+        </w:rPr>
+        <w:t xml:space="preserve">. New assignments </w:t>
+      </w:r>
+      <w:r>
+        <w:rPr>
+          <w:szCs w:val="24"/>
+        </w:rPr>
         <w:t>added to a</w:t>
       </w:r>
       <w:r>
@@ -15729,14 +15734,14 @@
         <w:rPr>
           <w:szCs w:val="24"/>
         </w:rPr>
-        <w:t xml:space="preserve">approval, revision if necessary, and completion. These digital logs provide managers and employees with </w:t>
+        <w:t xml:space="preserve">approval, </w:t>
       </w:r>
       <w:r>
         <w:rPr>
           <w:szCs w:val="24"/>
         </w:rPr>
         <w:lastRenderedPageBreak/>
-        <w:t>statistics regarding the productive time one works and allow predicting timeframes for upcoming projects.</w:t>
+        <w:t>revision if necessary, and completion. These digital logs provide managers and employees with statistics regarding the productive time one works and allow predicting timeframes for upcoming projects.</w:t>
       </w:r>
     </w:p>
     <w:p>
@@ -15746,378 +15751,107 @@
     </w:p>
     <w:p>
       <w:r>
-        <w:t xml:space="preserve">Below is the initial backlog of the project: </w:t>
-      </w:r>
-    </w:p>
-    <w:p/>
-    <w:p>
-      <w:pPr>
-        <w:pStyle w:val="ListParagraph"/>
-        <w:numPr>
-          <w:ilvl w:val="0"/>
-          <w:numId w:val="9"/>
-        </w:numPr>
-      </w:pPr>
-      <w:r>
-        <w:t>Stock management software – Epic</w:t>
-      </w:r>
-    </w:p>
-    <w:p>
-      <w:pPr>
-        <w:pStyle w:val="ListParagraph"/>
-        <w:numPr>
-          <w:ilvl w:val="1"/>
-          <w:numId w:val="9"/>
-        </w:numPr>
-      </w:pPr>
-      <w:r>
-        <w:t>User interface</w:t>
-      </w:r>
-    </w:p>
-    <w:p>
-      <w:pPr>
-        <w:pStyle w:val="ListParagraph"/>
-        <w:numPr>
-          <w:ilvl w:val="2"/>
-          <w:numId w:val="9"/>
-        </w:numPr>
-      </w:pPr>
-      <w:r>
-        <w:t>Base user interface class design</w:t>
-      </w:r>
-    </w:p>
-    <w:p>
-      <w:pPr>
-        <w:pStyle w:val="ListParagraph"/>
-        <w:numPr>
-          <w:ilvl w:val="2"/>
-          <w:numId w:val="9"/>
-        </w:numPr>
-      </w:pPr>
-      <w:r>
-        <w:t>Base user interface class</w:t>
-      </w:r>
-    </w:p>
-    <w:p>
-      <w:pPr>
-        <w:pStyle w:val="ListParagraph"/>
-        <w:numPr>
-          <w:ilvl w:val="2"/>
-          <w:numId w:val="9"/>
-        </w:numPr>
-        <w:rPr>
-          <w:lang w:val="fr-FR"/>
-        </w:rPr>
-      </w:pPr>
-      <w:r>
-        <w:rPr>
-          <w:lang w:val="fr-FR"/>
-        </w:rPr>
-        <w:t>All UI page classes</w:t>
-      </w:r>
-      <w:r>
-        <w:rPr>
-          <w:lang w:val="fr-FR"/>
-        </w:rPr>
-        <w:t xml:space="preserve"> design &amp; </w:t>
-      </w:r>
-      <w:proofErr w:type="spellStart"/>
-      <w:r>
-        <w:rPr>
-          <w:lang w:val="fr-FR"/>
-        </w:rPr>
-        <w:t>implementat</w:t>
-      </w:r>
-      <w:r>
-        <w:rPr>
-          <w:lang w:val="fr-FR"/>
-        </w:rPr>
-        <w:t>ion</w:t>
-      </w:r>
-      <w:bookmarkStart w:id="46" w:name="_GoBack"/>
-      <w:bookmarkEnd w:id="46"/>
-      <w:proofErr w:type="spellEnd"/>
-    </w:p>
-    <w:p>
-      <w:pPr>
-        <w:pStyle w:val="ListParagraph"/>
-        <w:numPr>
-          <w:ilvl w:val="1"/>
-          <w:numId w:val="9"/>
-        </w:numPr>
-      </w:pPr>
-      <w:r>
-        <w:t>Controller</w:t>
-      </w:r>
-    </w:p>
-    <w:p>
-      <w:pPr>
-        <w:pStyle w:val="ListParagraph"/>
-        <w:numPr>
-          <w:ilvl w:val="2"/>
-          <w:numId w:val="9"/>
-        </w:numPr>
-      </w:pPr>
-      <w:r>
-        <w:t>Design</w:t>
-      </w:r>
-    </w:p>
-    <w:p>
-      <w:pPr>
-        <w:pStyle w:val="ListParagraph"/>
-        <w:numPr>
-          <w:ilvl w:val="2"/>
-          <w:numId w:val="9"/>
-        </w:numPr>
-      </w:pPr>
-      <w:r>
-        <w:t>Page manager</w:t>
-      </w:r>
-    </w:p>
-    <w:p>
-      <w:pPr>
-        <w:pStyle w:val="ListParagraph"/>
-        <w:numPr>
-          <w:ilvl w:val="2"/>
-          <w:numId w:val="9"/>
-        </w:numPr>
-      </w:pPr>
-      <w:r>
-        <w:t>General functionality</w:t>
-      </w:r>
-    </w:p>
-    <w:p>
-      <w:pPr>
-        <w:pStyle w:val="ListParagraph"/>
-        <w:numPr>
-          <w:ilvl w:val="2"/>
-          <w:numId w:val="9"/>
-        </w:numPr>
-      </w:pPr>
-      <w:r>
-        <w:t>Invoice manager, design &amp; implementation</w:t>
-      </w:r>
-    </w:p>
-    <w:p>
-      <w:pPr>
-        <w:pStyle w:val="ListParagraph"/>
-        <w:numPr>
-          <w:ilvl w:val="2"/>
-          <w:numId w:val="9"/>
-        </w:numPr>
-      </w:pPr>
-      <w:r>
-        <w:t xml:space="preserve">Product checker for </w:t>
-      </w:r>
-      <w:r>
-        <w:t>m</w:t>
-      </w:r>
-      <w:r>
-        <w:t>essaging system</w:t>
-      </w:r>
-    </w:p>
-    <w:p>
-      <w:pPr>
-        <w:pStyle w:val="ListParagraph"/>
-        <w:numPr>
-          <w:ilvl w:val="1"/>
-          <w:numId w:val="9"/>
-        </w:numPr>
-      </w:pPr>
-      <w:r>
-        <w:t>Database</w:t>
-      </w:r>
-    </w:p>
-    <w:p>
-      <w:pPr>
-        <w:pStyle w:val="ListParagraph"/>
-        <w:numPr>
-          <w:ilvl w:val="2"/>
-          <w:numId w:val="9"/>
-        </w:numPr>
-      </w:pPr>
-      <w:r>
-        <w:t>Table design</w:t>
-      </w:r>
-    </w:p>
-    <w:p>
-      <w:pPr>
-        <w:pStyle w:val="ListParagraph"/>
-        <w:numPr>
-          <w:ilvl w:val="2"/>
-          <w:numId w:val="9"/>
-        </w:numPr>
-      </w:pPr>
-      <w:r>
-        <w:t>Setting up the server</w:t>
-      </w:r>
-    </w:p>
-    <w:p>
-      <w:pPr>
-        <w:pStyle w:val="ListParagraph"/>
-        <w:numPr>
-          <w:ilvl w:val="2"/>
-          <w:numId w:val="9"/>
-        </w:numPr>
-      </w:pPr>
-      <w:r>
-        <w:t>Connecting PHP</w:t>
-      </w:r>
-    </w:p>
-    <w:p>
-      <w:pPr>
-        <w:pStyle w:val="ListParagraph"/>
-        <w:numPr>
-          <w:ilvl w:val="2"/>
-          <w:numId w:val="9"/>
-        </w:numPr>
-      </w:pPr>
-      <w:r>
-        <w:t>Table implementation</w:t>
-      </w:r>
-    </w:p>
-    <w:p>
-      <w:pPr>
-        <w:pStyle w:val="ListParagraph"/>
-        <w:numPr>
-          <w:ilvl w:val="2"/>
-          <w:numId w:val="9"/>
-        </w:numPr>
-      </w:pPr>
-      <w:r>
-        <w:t>Filling with test data</w:t>
-      </w:r>
-    </w:p>
-    <w:p>
-      <w:pPr>
-        <w:pStyle w:val="ListParagraph"/>
-        <w:numPr>
-          <w:ilvl w:val="1"/>
-          <w:numId w:val="9"/>
-        </w:numPr>
-      </w:pPr>
-      <w:r>
-        <w:t>Additional classes</w:t>
-      </w:r>
-    </w:p>
-    <w:p>
-      <w:pPr>
-        <w:pStyle w:val="ListParagraph"/>
-        <w:numPr>
-          <w:ilvl w:val="2"/>
-          <w:numId w:val="9"/>
-        </w:numPr>
-      </w:pPr>
-      <w:r>
-        <w:t>Tools class</w:t>
-      </w:r>
-    </w:p>
-    <w:p>
-      <w:pPr>
-        <w:pStyle w:val="ListParagraph"/>
-        <w:numPr>
-          <w:ilvl w:val="3"/>
-          <w:numId w:val="9"/>
-        </w:numPr>
-      </w:pPr>
-      <w:r>
-        <w:t>Email functions</w:t>
-      </w:r>
-    </w:p>
-    <w:p>
-      <w:pPr>
-        <w:pStyle w:val="ListParagraph"/>
-        <w:numPr>
-          <w:ilvl w:val="3"/>
-          <w:numId w:val="9"/>
-        </w:numPr>
-      </w:pPr>
-      <w:r>
-        <w:t>Scanning interfaces</w:t>
-      </w:r>
-    </w:p>
-    <w:p>
-      <w:pPr>
-        <w:pStyle w:val="ListParagraph"/>
-        <w:numPr>
-          <w:ilvl w:val="3"/>
-          <w:numId w:val="9"/>
-        </w:numPr>
-      </w:pPr>
-    </w:p>
-    <w:p>
-      <w:pPr>
-        <w:pStyle w:val="ListParagraph"/>
-        <w:numPr>
-          <w:ilvl w:val="2"/>
-          <w:numId w:val="9"/>
-        </w:numPr>
-      </w:pPr>
-      <w:r>
-        <w:t>Database classes</w:t>
-      </w:r>
-    </w:p>
-    <w:p>
-      <w:pPr>
-        <w:pStyle w:val="ListParagraph"/>
-        <w:numPr>
-          <w:ilvl w:val="2"/>
-          <w:numId w:val="9"/>
-        </w:numPr>
-      </w:pPr>
-      <w:r>
-        <w:t>Controller-Database interface class</w:t>
-      </w:r>
-    </w:p>
-    <w:p>
-      <w:pPr>
-        <w:pStyle w:val="ListParagraph"/>
-        <w:numPr>
-          <w:ilvl w:val="1"/>
-          <w:numId w:val="9"/>
-        </w:numPr>
-      </w:pPr>
-      <w:r>
-        <w:t>Testing</w:t>
-      </w:r>
-    </w:p>
-    <w:p>
-      <w:pPr>
-        <w:pStyle w:val="ListParagraph"/>
-        <w:numPr>
-          <w:ilvl w:val="2"/>
-          <w:numId w:val="9"/>
-        </w:numPr>
-      </w:pPr>
-      <w:r>
-        <w:t>UI testing</w:t>
-      </w:r>
-    </w:p>
-    <w:p>
-      <w:pPr>
-        <w:pStyle w:val="ListParagraph"/>
-        <w:numPr>
-          <w:ilvl w:val="2"/>
-          <w:numId w:val="9"/>
-        </w:numPr>
-      </w:pPr>
-      <w:r>
-        <w:t>Test framework creation</w:t>
-      </w:r>
-    </w:p>
-    <w:p>
-      <w:pPr>
-        <w:ind w:left="1800"/>
-      </w:pPr>
-    </w:p>
+        <w:t>Below is the initial backlog of the projec</w:t>
+      </w:r>
+      <w:r>
+        <w:t>t.</w:t>
+      </w:r>
+    </w:p>
+    <w:p/>
+    <w:p/>
+    <w:p>
+      <w:pPr>
+        <w:jc w:val="center"/>
+      </w:pPr>
+      <w:r>
+        <w:drawing>
+          <wp:inline distT="0" distB="0" distL="0" distR="0" wp14:anchorId="2E2B5553" wp14:editId="67E99E34">
+            <wp:extent cx="2963914" cy="6333545"/>
+            <wp:effectExtent l="0" t="0" r="8255" b="0"/>
+            <wp:docPr id="30" name="Picture 30"/>
+            <wp:cNvGraphicFramePr>
+              <a:graphicFrameLocks xmlns:a="http://schemas.openxmlformats.org/drawingml/2006/main" noChangeAspect="1"/>
+            </wp:cNvGraphicFramePr>
+            <a:graphic xmlns:a="http://schemas.openxmlformats.org/drawingml/2006/main">
+              <a:graphicData uri="http://schemas.openxmlformats.org/drawingml/2006/picture">
+                <pic:pic xmlns:pic="http://schemas.openxmlformats.org/drawingml/2006/picture">
+                  <pic:nvPicPr>
+                    <pic:cNvPr id="1" name=""/>
+                    <pic:cNvPicPr/>
+                  </pic:nvPicPr>
+                  <pic:blipFill>
+                    <a:blip r:embed="rId37"/>
+                    <a:stretch>
+                      <a:fillRect/>
+                    </a:stretch>
+                  </pic:blipFill>
+                  <pic:spPr>
+                    <a:xfrm>
+                      <a:off x="0" y="0"/>
+                      <a:ext cx="2982923" cy="6374166"/>
+                    </a:xfrm>
+                    <a:prstGeom prst="rect">
+                      <a:avLst/>
+                    </a:prstGeom>
+                  </pic:spPr>
+                </pic:pic>
+              </a:graphicData>
+            </a:graphic>
+          </wp:inline>
+        </w:drawing>
+      </w:r>
+    </w:p>
+    <w:p/>
     <w:p>
       <w:pPr>
         <w:spacing w:line="480" w:lineRule="auto"/>
         <w:ind w:firstLine="720"/>
+        <w:jc w:val="center"/>
         <w:rPr>
           <w:szCs w:val="24"/>
         </w:rPr>
       </w:pPr>
+      <w:r>
+        <w:rPr>
+          <w:szCs w:val="24"/>
+        </w:rPr>
+        <w:lastRenderedPageBreak/>
+        <w:drawing>
+          <wp:inline distT="0" distB="0" distL="0" distR="0" wp14:anchorId="6BAA9250" wp14:editId="09BBF1D7">
+            <wp:extent cx="4930140" cy="8862060"/>
+            <wp:effectExtent l="0" t="0" r="3810" b="0"/>
+            <wp:docPr id="29" name="Picture 29"/>
+            <wp:cNvGraphicFramePr>
+              <a:graphicFrameLocks xmlns:a="http://schemas.openxmlformats.org/drawingml/2006/main" noChangeAspect="1"/>
+            </wp:cNvGraphicFramePr>
+            <a:graphic xmlns:a="http://schemas.openxmlformats.org/drawingml/2006/main">
+              <a:graphicData uri="http://schemas.openxmlformats.org/drawingml/2006/picture">
+                <pic:pic xmlns:pic="http://schemas.openxmlformats.org/drawingml/2006/picture">
+                  <pic:nvPicPr>
+                    <pic:cNvPr id="1" name=""/>
+                    <pic:cNvPicPr/>
+                  </pic:nvPicPr>
+                  <pic:blipFill>
+                    <a:blip r:embed="rId38"/>
+                    <a:stretch>
+                      <a:fillRect/>
+                    </a:stretch>
+                  </pic:blipFill>
+                  <pic:spPr>
+                    <a:xfrm>
+                      <a:off x="0" y="0"/>
+                      <a:ext cx="4930140" cy="8862060"/>
+                    </a:xfrm>
+                    <a:prstGeom prst="rect">
+                      <a:avLst/>
+                    </a:prstGeom>
+                  </pic:spPr>
+                </pic:pic>
+              </a:graphicData>
+            </a:graphic>
+          </wp:inline>
+        </w:drawing>
+      </w:r>
     </w:p>
     <w:p>
       <w:pPr>
@@ -16130,32 +15864,17 @@
     </w:p>
     <w:p>
       <w:pPr>
-        <w:spacing w:line="480" w:lineRule="auto"/>
-        <w:ind w:firstLine="720"/>
-        <w:rPr>
-          <w:szCs w:val="24"/>
-        </w:rPr>
-      </w:pPr>
-    </w:p>
-    <w:p>
-      <w:pPr>
-        <w:spacing w:line="480" w:lineRule="auto"/>
-        <w:ind w:left="720" w:hanging="720"/>
-        <w:rPr>
-          <w:rFonts w:ascii="Times New Roman" w:hAnsi="Times New Roman"/>
-          <w:szCs w:val="24"/>
-        </w:rPr>
-      </w:pPr>
-    </w:p>
-    <w:p>
-      <w:pPr>
         <w:pStyle w:val="BodyText"/>
+        <w:rPr>
+          <w:noProof/>
+          <w:snapToGrid/>
+        </w:rPr>
       </w:pPr>
     </w:p>
     <w:tbl>
       <w:tblPr>
         <w:tblStyle w:val="TableGrid"/>
-        <w:tblpPr w:leftFromText="180" w:rightFromText="180" w:vertAnchor="page" w:horzAnchor="margin" w:tblpY="1951"/>
+        <w:tblpPr w:leftFromText="180" w:rightFromText="180" w:vertAnchor="page" w:horzAnchor="margin" w:tblpY="2568"/>
         <w:tblW w:w="9089" w:type="dxa"/>
         <w:tblLook w:val="04A0" w:firstRow="1" w:lastRow="0" w:firstColumn="1" w:lastColumn="0" w:noHBand="0" w:noVBand="1"/>
       </w:tblPr>
@@ -16189,7 +15908,6 @@
                 <w:sz w:val="28"/>
                 <w:szCs w:val="28"/>
               </w:rPr>
-              <w:lastRenderedPageBreak/>
               <w:t>Project Planning</w:t>
             </w:r>
           </w:p>
@@ -16520,6 +16238,11 @@
     </w:p>
     <w:p>
       <w:pPr>
+        <w:pStyle w:val="BodyText"/>
+      </w:pPr>
+    </w:p>
+    <w:p>
+      <w:pPr>
         <w:pStyle w:val="StyleHeading1Verdana16ptCentered"/>
         <w:rPr>
           <w:lang w:val="en-GB"/>
@@ -16590,133 +16313,85 @@
     </w:p>
     <w:p>
       <w:pPr>
-        <w:spacing w:line="480" w:lineRule="auto"/>
         <w:ind w:left="720" w:hanging="720"/>
-        <w:rPr>
-          <w:szCs w:val="24"/>
-        </w:rPr>
-      </w:pPr>
-    </w:p>
-    <w:p>
-      <w:pPr>
-        <w:ind w:left="720" w:hanging="720"/>
-        <w:rPr>
-          <w:szCs w:val="24"/>
-        </w:rPr>
-      </w:pPr>
-      <w:r>
+        <w:jc w:val="left"/>
         <w:rPr>
           <w:i/>
           <w:szCs w:val="24"/>
         </w:rPr>
-        <w:t>Principles of Management</w:t>
-      </w:r>
-      <w:r>
-        <w:rPr>
+      </w:pPr>
+      <w:r>
+        <w:rPr>
+          <w:i/>
           <w:szCs w:val="24"/>
         </w:rPr>
+        <w:t xml:space="preserve">Principles of Management. </w:t>
+      </w:r>
+      <w:proofErr w:type="spellStart"/>
+      <w:r>
+        <w:rPr>
+          <w:i/>
+          <w:szCs w:val="24"/>
+        </w:rPr>
+        <w:t>Openstax</w:t>
+      </w:r>
+      <w:proofErr w:type="spellEnd"/>
+      <w:r>
+        <w:rPr>
+          <w:i/>
+          <w:szCs w:val="24"/>
+        </w:rPr>
         <w:t xml:space="preserve">. </w:t>
       </w:r>
       <w:proofErr w:type="spellStart"/>
       <w:r>
         <w:rPr>
+          <w:i/>
           <w:szCs w:val="24"/>
         </w:rPr>
-        <w:t>Openstax</w:t>
+        <w:t>Roice</w:t>
       </w:r>
       <w:proofErr w:type="spellEnd"/>
       <w:r>
         <w:rPr>
+          <w:i/>
           <w:szCs w:val="24"/>
         </w:rPr>
-        <w:t xml:space="preserve">. </w:t>
+        <w:t xml:space="preserve"> University. </w:t>
+      </w:r>
+    </w:p>
+    <w:p>
+      <w:pPr>
+        <w:pStyle w:val="BodyText"/>
+      </w:pPr>
+    </w:p>
+    <w:p>
+      <w:pPr>
+        <w:jc w:val="left"/>
+        <w:rPr>
+          <w:rFonts w:ascii="Calibri" w:hAnsi="Calibri"/>
+          <w:sz w:val="22"/>
+        </w:rPr>
+      </w:pPr>
+      <w:r>
+        <w:t xml:space="preserve">(S </w:t>
       </w:r>
       <w:proofErr w:type="spellStart"/>
       <w:r>
-        <w:rPr>
-          <w:szCs w:val="24"/>
-        </w:rPr>
-        <w:t>Roice</w:t>
+        <w:t>Dhall</w:t>
       </w:r>
       <w:proofErr w:type="spellEnd"/>
       <w:r>
-        <w:rPr>
-          <w:szCs w:val="24"/>
-        </w:rPr>
-        <w:t xml:space="preserve"> University.</w:t>
-      </w:r>
-      <w:r>
-        <w:rPr>
-          <w:szCs w:val="24"/>
-        </w:rPr>
-        <w:t xml:space="preserve"> (Came from </w:t>
-      </w:r>
-      <w:r>
-        <w:rPr>
-          <w:szCs w:val="24"/>
-        </w:rPr>
-        <w:t xml:space="preserve">project </w:t>
-      </w:r>
-      <w:r>
-        <w:rPr>
-          <w:szCs w:val="24"/>
-        </w:rPr>
-        <w:t>planning</w:t>
-      </w:r>
-      <w:r>
-        <w:rPr>
-          <w:szCs w:val="24"/>
-        </w:rPr>
-        <w:t xml:space="preserve"> section, needs review</w:t>
-      </w:r>
-      <w:r>
-        <w:rPr>
-          <w:szCs w:val="24"/>
-        </w:rPr>
-        <w:t>)</w:t>
-      </w:r>
-    </w:p>
-    <w:p>
-      <w:pPr>
-        <w:pStyle w:val="BodyText"/>
-      </w:pPr>
-    </w:p>
-    <w:p>
-      <w:pPr>
-        <w:pStyle w:val="BodyText"/>
-      </w:pPr>
-    </w:p>
-    <w:p>
-      <w:pPr>
-        <w:pStyle w:val="StyleHeading1Verdana16ptCentered"/>
-        <w:rPr>
-          <w:lang w:val="en-GB"/>
-        </w:rPr>
-      </w:pPr>
-      <w:bookmarkStart w:id="49" w:name="_Toc25097356"/>
-      <w:r>
-        <w:rPr>
-          <w:lang w:val="en-GB"/>
-        </w:rPr>
-        <w:t>B</w:t>
-      </w:r>
-      <w:r>
-        <w:rPr>
-          <w:lang w:val="en-GB"/>
-        </w:rPr>
-        <w:t>ibliography</w:t>
-      </w:r>
-      <w:bookmarkEnd w:id="49"/>
-    </w:p>
-    <w:p>
-      <w:pPr>
-        <w:pStyle w:val="Heading2"/>
-        <w:rPr>
-          <w:lang w:val="en-GB"/>
-        </w:rPr>
-      </w:pPr>
-      <w:bookmarkStart w:id="50" w:name="_Toc25097357"/>
-      <w:bookmarkEnd w:id="50"/>
+        <w:t xml:space="preserve"> &amp; P </w:t>
+      </w:r>
+      <w:proofErr w:type="spellStart"/>
+      <w:r>
+        <w:t>Sundararaman</w:t>
+      </w:r>
+      <w:proofErr w:type="spellEnd"/>
+      <w:r>
+        <w:t>, NA). C# AND .NET FRAMEWORK. https://www.cs.colorado.edu/~kena/classes/5448/f12/presentation-materials/dhall.pdf</w:t>
+      </w:r>
     </w:p>
     <w:p>
       <w:pPr>
@@ -16724,8 +16399,6 @@
         <w:autoSpaceDE w:val="0"/>
         <w:autoSpaceDN w:val="0"/>
         <w:adjustRightInd w:val="0"/>
-        <w:snapToGrid w:val="0"/>
-        <w:ind w:left="720"/>
         <w:rPr>
           <w:rFonts w:cs="Tahoma"/>
         </w:rPr>
@@ -16733,75 +16406,8 @@
     </w:p>
     <w:p>
       <w:pPr>
-        <w:suppressAutoHyphens w:val="0"/>
-        <w:autoSpaceDE w:val="0"/>
-        <w:autoSpaceDN w:val="0"/>
-        <w:adjustRightInd w:val="0"/>
-        <w:snapToGrid w:val="0"/>
-        <w:rPr>
-          <w:rFonts w:cs="Tahoma"/>
-          <w:color w:val="FF0000"/>
-        </w:rPr>
-      </w:pPr>
-      <w:r>
-        <w:rPr>
-          <w:rFonts w:cs="Tahoma"/>
-          <w:color w:val="FF0000"/>
-        </w:rPr>
-        <w:t xml:space="preserve">Bibliography here in Harvard referencing style. </w:t>
-      </w:r>
-    </w:p>
-    <w:p>
-      <w:pPr>
-        <w:suppressAutoHyphens w:val="0"/>
-        <w:autoSpaceDE w:val="0"/>
-        <w:autoSpaceDN w:val="0"/>
-        <w:adjustRightInd w:val="0"/>
-        <w:rPr>
-          <w:rFonts w:cs="Tahoma"/>
-        </w:rPr>
-      </w:pPr>
-    </w:p>
-    <w:p>
-      <w:pPr>
         <w:pStyle w:val="BodyText"/>
       </w:pPr>
-    </w:p>
-    <w:p>
-      <w:pPr>
-        <w:jc w:val="left"/>
-        <w:rPr>
-          <w:rFonts w:ascii="Calibri" w:hAnsi="Calibri"/>
-          <w:sz w:val="22"/>
-        </w:rPr>
-      </w:pPr>
-      <w:r>
-        <w:t xml:space="preserve">(S </w:t>
-      </w:r>
-      <w:proofErr w:type="spellStart"/>
-      <w:r>
-        <w:t>Dhall</w:t>
-      </w:r>
-      <w:proofErr w:type="spellEnd"/>
-      <w:r>
-        <w:t xml:space="preserve"> &amp; P </w:t>
-      </w:r>
-      <w:proofErr w:type="spellStart"/>
-      <w:r>
-        <w:t>Sundararaman</w:t>
-      </w:r>
-      <w:proofErr w:type="spellEnd"/>
-      <w:r>
-        <w:t xml:space="preserve">, NA). C# AND .NET FRAMEWORK. </w:t>
-      </w:r>
-      <w:hyperlink r:id="rId37" w:history="1">
-        <w:r>
-          <w:rPr>
-            <w:rStyle w:val="Hyperlink"/>
-          </w:rPr>
-          <w:t>https://www.cs.colorado.edu/~kena/classes/5448/f12/presentation-materials/dhall.pdf</w:t>
-        </w:r>
-      </w:hyperlink>
     </w:p>
     <w:p>
       <w:pPr>
@@ -16812,13 +16418,14 @@
         </w:numPr>
         <w:ind w:left="720" w:hanging="360"/>
         <w:rPr>
+          <w:b w:val="0"/>
           <w:lang w:val="en-GB"/>
         </w:rPr>
       </w:pPr>
     </w:p>
     <w:sectPr>
-      <w:headerReference w:type="default" r:id="rId38"/>
-      <w:footerReference w:type="default" r:id="rId39"/>
+      <w:headerReference w:type="default" r:id="rId39"/>
+      <w:footerReference w:type="default" r:id="rId40"/>
       <w:endnotePr>
         <w:numFmt w:val="decimal"/>
       </w:endnotePr>
@@ -21225,12 +20832,6 @@
 </file>
 
 <file path=customXml/item1.xml><?xml version="1.0" encoding="utf-8"?>
-<p:properties xmlns:p="http://schemas.microsoft.com/office/2006/metadata/properties" xmlns:xsi="http://www.w3.org/2001/XMLSchema-instance" xmlns:pc="http://schemas.microsoft.com/office/infopath/2007/PartnerControls">
-  <documentManagement/>
-</p:properties>
-</file>
-
-<file path=customXml/item2.xml><?xml version="1.0" encoding="utf-8"?>
 <ct:contentTypeSchema xmlns:ct="http://schemas.microsoft.com/office/2006/metadata/contentType" xmlns:ma="http://schemas.microsoft.com/office/2006/metadata/properties/metaAttributes" ct:_="" ma:_="" ma:contentTypeName="Document" ma:contentTypeID="0x010100482724BC2FB3F2469045F88AC6C57AA7" ma:contentTypeVersion="2" ma:contentTypeDescription="Create a new document." ma:contentTypeScope="" ma:versionID="7edf9d17f9146aab5e3c327762a4cef3">
   <xsd:schema xmlns:xsd="http://www.w3.org/2001/XMLSchema" xmlns:xs="http://www.w3.org/2001/XMLSchema" xmlns:p="http://schemas.microsoft.com/office/2006/metadata/properties" xmlns:ns2="601f3b24-f5c2-4a34-bda5-a4f3defedd20" targetNamespace="http://schemas.microsoft.com/office/2006/metadata/properties" ma:root="true" ma:fieldsID="17732ed74474aa229f5bb76d64503d3f" ns2:_="">
     <xsd:import namespace="601f3b24-f5c2-4a34-bda5-a4f3defedd20"/>
@@ -21362,6 +20963,12 @@
 </ct:contentTypeSchema>
 </file>
 
+<file path=customXml/item2.xml><?xml version="1.0" encoding="utf-8"?>
+<p:properties xmlns:p="http://schemas.microsoft.com/office/2006/metadata/properties" xmlns:xsi="http://www.w3.org/2001/XMLSchema-instance" xmlns:pc="http://schemas.microsoft.com/office/infopath/2007/PartnerControls">
+  <documentManagement/>
+</p:properties>
+</file>
+
 <file path=customXml/item3.xml><?xml version="1.0" encoding="utf-8"?>
 <?mso-contentType ?>
 <FormTemplates xmlns="http://schemas.microsoft.com/sharepoint/v3/contenttype/forms">
@@ -21376,15 +20983,6 @@
 </file>
 
 <file path=customXml/itemProps1.xml><?xml version="1.0" encoding="utf-8"?>
-<ds:datastoreItem xmlns:ds="http://schemas.openxmlformats.org/officeDocument/2006/customXml" ds:itemID="{734A1D9B-6736-4645-9F52-088240D682B8}">
-  <ds:schemaRefs>
-    <ds:schemaRef ds:uri="http://schemas.microsoft.com/office/2006/metadata/properties"/>
-    <ds:schemaRef ds:uri="http://schemas.microsoft.com/office/infopath/2007/PartnerControls"/>
-  </ds:schemaRefs>
-</ds:datastoreItem>
-</file>
-
-<file path=customXml/itemProps2.xml><?xml version="1.0" encoding="utf-8"?>
 <ds:datastoreItem xmlns:ds="http://schemas.openxmlformats.org/officeDocument/2006/customXml" ds:itemID="{64FE6107-F36D-46B8-9AC4-649F01845924}">
   <ds:schemaRefs>
     <ds:schemaRef ds:uri="http://schemas.microsoft.com/office/2006/metadata/contentType"/>
@@ -21402,6 +21000,15 @@
 </ds:datastoreItem>
 </file>
 
+<file path=customXml/itemProps2.xml><?xml version="1.0" encoding="utf-8"?>
+<ds:datastoreItem xmlns:ds="http://schemas.openxmlformats.org/officeDocument/2006/customXml" ds:itemID="{734A1D9B-6736-4645-9F52-088240D682B8}">
+  <ds:schemaRefs>
+    <ds:schemaRef ds:uri="http://schemas.microsoft.com/office/2006/metadata/properties"/>
+    <ds:schemaRef ds:uri="http://schemas.microsoft.com/office/infopath/2007/PartnerControls"/>
+  </ds:schemaRefs>
+</ds:datastoreItem>
+</file>
+
 <file path=customXml/itemProps3.xml><?xml version="1.0" encoding="utf-8"?>
 <ds:datastoreItem xmlns:ds="http://schemas.openxmlformats.org/officeDocument/2006/customXml" ds:itemID="{AFAFB48F-052F-4522-B7AA-F268AA31A6D9}">
   <ds:schemaRefs>
@@ -21411,7 +21018,7 @@
 </file>
 
 <file path=customXml/itemProps4.xml><?xml version="1.0" encoding="utf-8"?>
-<ds:datastoreItem xmlns:ds="http://schemas.openxmlformats.org/officeDocument/2006/customXml" ds:itemID="{98F890BA-A214-476F-A5EB-225E89AF290F}">
+<ds:datastoreItem xmlns:ds="http://schemas.openxmlformats.org/officeDocument/2006/customXml" ds:itemID="{3AC8ED0E-7EAA-4C7D-A5AF-1648BF35F348}">
   <ds:schemaRefs>
     <ds:schemaRef ds:uri="http://schemas.openxmlformats.org/officeDocument/2006/bibliography"/>
   </ds:schemaRefs>

</xml_diff>